<commit_message>
- Form Factory is ok
</commit_message>
<xml_diff>
--- a/Docs/Documentation En ligne.docx
+++ b/Docs/Documentation En ligne.docx
@@ -559,6 +559,162 @@
       <w:r>
         <w:t xml:space="preserve"> (for use xml and yaml config file) or defaultValidator (annotation or metadata)</w:t>
       </w:r>
+      <w:r>
+        <w:t xml:space="preserve"> with VaidatorFactory</w:t>
+      </w:r>
+    </w:p>
+    <w:p>
+      <w:pPr>
+        <w:pStyle w:val="Paragraphedeliste"/>
+        <w:numPr>
+          <w:ilvl w:val="1"/>
+          <w:numId w:val="1"/>
+        </w:numPr>
+      </w:pPr>
+      <w:r>
+        <w:t xml:space="preserve">The validator </w:t>
+      </w:r>
+      <w:r>
+        <w:t>http://symfony.com/doc/current/validation.html</w:t>
+      </w:r>
+    </w:p>
+    <w:p>
+      <w:pPr>
+        <w:pStyle w:val="Paragraphedeliste"/>
+        <w:numPr>
+          <w:ilvl w:val="2"/>
+          <w:numId w:val="1"/>
+        </w:numPr>
+      </w:pPr>
+      <w:r>
+        <w:t xml:space="preserve">Validation </w:t>
+      </w:r>
+      <w:r>
+        <w:t xml:space="preserve">object </w:t>
+      </w:r>
+      <w:r>
+        <w:t>Annotation</w:t>
+      </w:r>
+      <w:r>
+        <w:t xml:space="preserve"> </w:t>
+      </w:r>
+    </w:p>
+    <w:p>
+      <w:pPr>
+        <w:pStyle w:val="Paragraphedeliste"/>
+        <w:numPr>
+          <w:ilvl w:val="2"/>
+          <w:numId w:val="1"/>
+        </w:numPr>
+      </w:pPr>
+      <w:r>
+        <w:t>Validation by Yaml</w:t>
+      </w:r>
+    </w:p>
+    <w:p>
+      <w:pPr>
+        <w:pStyle w:val="Paragraphedeliste"/>
+        <w:numPr>
+          <w:ilvl w:val="2"/>
+          <w:numId w:val="1"/>
+        </w:numPr>
+      </w:pPr>
+      <w:r>
+        <w:t>Validation by Xml</w:t>
+      </w:r>
+    </w:p>
+    <w:p>
+      <w:pPr>
+        <w:pStyle w:val="Paragraphedeliste"/>
+        <w:numPr>
+          <w:ilvl w:val="2"/>
+          <w:numId w:val="1"/>
+        </w:numPr>
+      </w:pPr>
+      <w:r>
+        <w:t xml:space="preserve">Validation by </w:t>
+      </w:r>
+      <w:r>
+        <w:t>Php</w:t>
+      </w:r>
+      <w:r>
+        <w:t xml:space="preserve"> (MetaData)</w:t>
+      </w:r>
+      <w:r>
+        <w:t>.</w:t>
+      </w:r>
+      <w:r>
+        <w:t xml:space="preserve"> </w:t>
+      </w:r>
+      <w:r>
+        <w:t>You must creat</w:t>
+      </w:r>
+      <w:r>
+        <w:t>e a static method ‘</w:t>
+      </w:r>
+      <w:r>
+        <w:t>loadValidatorMetadata</w:t>
+      </w:r>
+      <w:r>
+        <w:t xml:space="preserve">’ </w:t>
+      </w:r>
+      <w:r>
+        <w:t xml:space="preserve"> to validate your object.</w:t>
+      </w:r>
+    </w:p>
+    <w:p>
+      <w:pPr>
+        <w:pStyle w:val="Paragraphedeliste"/>
+        <w:numPr>
+          <w:ilvl w:val="1"/>
+          <w:numId w:val="1"/>
+        </w:numPr>
+      </w:pPr>
+      <w:r>
+        <w:t xml:space="preserve">Define your validator as service </w:t>
+      </w:r>
+    </w:p>
+    <w:p>
+      <w:pPr>
+        <w:pStyle w:val="Paragraphedeliste"/>
+        <w:numPr>
+          <w:ilvl w:val="0"/>
+          <w:numId w:val="1"/>
+        </w:numPr>
+      </w:pPr>
+      <w:r>
+        <w:t xml:space="preserve">Form </w:t>
+      </w:r>
+    </w:p>
+    <w:p>
+      <w:pPr>
+        <w:pStyle w:val="Paragraphedeliste"/>
+        <w:numPr>
+          <w:ilvl w:val="1"/>
+          <w:numId w:val="1"/>
+        </w:numPr>
+      </w:pPr>
+      <w:r>
+        <w:t xml:space="preserve">Definition </w:t>
+      </w:r>
+    </w:p>
+    <w:p>
+      <w:pPr>
+        <w:pStyle w:val="Paragraphedeliste"/>
+        <w:numPr>
+          <w:ilvl w:val="1"/>
+          <w:numId w:val="1"/>
+        </w:numPr>
+      </w:pPr>
+      <w:r>
+        <w:t>Create formBuilder with FormFactory</w:t>
+      </w:r>
+      <w:r>
+        <w:t> : with defaultValidator (annotation or metadata) or your validator (default validator + Yaml or xml)</w:t>
+      </w:r>
+      <w:r>
+        <w:t>. In parameters must containt validator who validate your form. This validator can be a validator service.</w:t>
+      </w:r>
       <w:bookmarkStart w:id="0" w:name="_GoBack"/>
       <w:bookmarkEnd w:id="0"/>
     </w:p>
@@ -571,98 +727,14 @@
         </w:numPr>
       </w:pPr>
       <w:r>
-        <w:t xml:space="preserve">The validator </w:t>
-      </w:r>
-      <w:r>
-        <w:t>http://symfony.com/doc/current/validation.html</w:t>
-      </w:r>
-    </w:p>
-    <w:p>
-      <w:pPr>
-        <w:pStyle w:val="Paragraphedeliste"/>
-        <w:numPr>
-          <w:ilvl w:val="2"/>
-          <w:numId w:val="1"/>
-        </w:numPr>
-      </w:pPr>
-      <w:r>
-        <w:t xml:space="preserve">Validation </w:t>
-      </w:r>
-      <w:r>
-        <w:t xml:space="preserve">object </w:t>
-      </w:r>
-      <w:r>
-        <w:t>Annotation</w:t>
-      </w:r>
-      <w:r>
-        <w:t xml:space="preserve"> </w:t>
-      </w:r>
-    </w:p>
-    <w:p>
-      <w:pPr>
-        <w:pStyle w:val="Paragraphedeliste"/>
-        <w:numPr>
-          <w:ilvl w:val="2"/>
-          <w:numId w:val="1"/>
-        </w:numPr>
-      </w:pPr>
-      <w:r>
-        <w:t>Validation by Yaml</w:t>
-      </w:r>
-    </w:p>
-    <w:p>
-      <w:pPr>
-        <w:pStyle w:val="Paragraphedeliste"/>
-        <w:numPr>
-          <w:ilvl w:val="2"/>
-          <w:numId w:val="1"/>
-        </w:numPr>
-      </w:pPr>
-      <w:r>
-        <w:t>Validation by Xml</w:t>
-      </w:r>
-    </w:p>
-    <w:p>
-      <w:pPr>
-        <w:pStyle w:val="Paragraphedeliste"/>
-        <w:numPr>
-          <w:ilvl w:val="2"/>
-          <w:numId w:val="1"/>
-        </w:numPr>
-      </w:pPr>
-      <w:r>
-        <w:t xml:space="preserve">Validation by </w:t>
-      </w:r>
-      <w:r>
-        <w:t>Php</w:t>
-      </w:r>
-      <w:r>
-        <w:t xml:space="preserve"> (MetaData)</w:t>
-      </w:r>
-      <w:r>
-        <w:t xml:space="preserve"> </w:t>
-      </w:r>
-    </w:p>
-    <w:p>
-      <w:pPr>
-        <w:pStyle w:val="Paragraphedeliste"/>
-        <w:ind w:left="2160"/>
-      </w:pPr>
-      <w:r>
-        <w:t>You must creat</w:t>
-      </w:r>
-      <w:r>
-        <w:t>e a static method ‘</w:t>
-      </w:r>
-      <w:r>
-        <w:t>loadValidatorMetadata</w:t>
-      </w:r>
-      <w:r>
-        <w:t xml:space="preserve">’ </w:t>
-      </w:r>
-      <w:r>
-        <w:t xml:space="preserve"> to validate your object.</w:t>
-      </w:r>
+        <w:t>Define your formfactory as service</w:t>
+      </w:r>
+    </w:p>
+    <w:p>
+      <w:pPr>
+        <w:pStyle w:val="Paragraphedeliste"/>
+        <w:ind w:left="0"/>
+      </w:pPr>
     </w:p>
     <w:sectPr>
       <w:pgSz w:w="11900" w:h="16840"/>
@@ -677,6 +749,92 @@
 <file path=word/numbering.xml><?xml version="1.0" encoding="utf-8"?>
 <w:numbering xmlns:wpc="http://schemas.microsoft.com/office/word/2010/wordprocessingCanvas" xmlns:mo="http://schemas.microsoft.com/office/mac/office/2008/main" xmlns:mc="http://schemas.openxmlformats.org/markup-compatibility/2006" xmlns:mv="urn:schemas-microsoft-com:mac:vml" xmlns:o="urn:schemas-microsoft-com:office:office" xmlns:r="http://schemas.openxmlformats.org/officeDocument/2006/relationships" xmlns:m="http://schemas.openxmlformats.org/officeDocument/2006/math" xmlns:v="urn:schemas-microsoft-com:vml" xmlns:wp14="http://schemas.microsoft.com/office/word/2010/wordprocessingDrawing" xmlns:wp="http://schemas.openxmlformats.org/drawingml/2006/wordprocessingDrawing" xmlns:w10="urn:schemas-microsoft-com:office:word" xmlns:w="http://schemas.openxmlformats.org/wordprocessingml/2006/main" xmlns:w14="http://schemas.microsoft.com/office/word/2010/wordml" xmlns:wpg="http://schemas.microsoft.com/office/word/2010/wordprocessingGroup" xmlns:wpi="http://schemas.microsoft.com/office/word/2010/wordprocessingInk" xmlns:wne="http://schemas.microsoft.com/office/word/2006/wordml" xmlns:wps="http://schemas.microsoft.com/office/word/2010/wordprocessingShape" mc:Ignorable="w14 wp14">
   <w:abstractNum w:abstractNumId="0">
+    <w:nsid w:val="4FC15439"/>
+    <w:multiLevelType w:val="hybridMultilevel"/>
+    <w:tmpl w:val="9ECC9BE0"/>
+    <w:lvl w:ilvl="0" w:tplc="040C000F">
+      <w:start w:val="1"/>
+      <w:numFmt w:val="decimal"/>
+      <w:lvlText w:val="%1."/>
+      <w:lvlJc w:val="left"/>
+      <w:pPr>
+        <w:ind w:left="720" w:hanging="360"/>
+      </w:pPr>
+    </w:lvl>
+    <w:lvl w:ilvl="1" w:tplc="040C0019" w:tentative="1">
+      <w:start w:val="1"/>
+      <w:numFmt w:val="lowerLetter"/>
+      <w:lvlText w:val="%2."/>
+      <w:lvlJc w:val="left"/>
+      <w:pPr>
+        <w:ind w:left="1440" w:hanging="360"/>
+      </w:pPr>
+    </w:lvl>
+    <w:lvl w:ilvl="2" w:tplc="040C001B" w:tentative="1">
+      <w:start w:val="1"/>
+      <w:numFmt w:val="lowerRoman"/>
+      <w:lvlText w:val="%3."/>
+      <w:lvlJc w:val="right"/>
+      <w:pPr>
+        <w:ind w:left="2160" w:hanging="180"/>
+      </w:pPr>
+    </w:lvl>
+    <w:lvl w:ilvl="3" w:tplc="040C000F" w:tentative="1">
+      <w:start w:val="1"/>
+      <w:numFmt w:val="decimal"/>
+      <w:lvlText w:val="%4."/>
+      <w:lvlJc w:val="left"/>
+      <w:pPr>
+        <w:ind w:left="2880" w:hanging="360"/>
+      </w:pPr>
+    </w:lvl>
+    <w:lvl w:ilvl="4" w:tplc="040C0019" w:tentative="1">
+      <w:start w:val="1"/>
+      <w:numFmt w:val="lowerLetter"/>
+      <w:lvlText w:val="%5."/>
+      <w:lvlJc w:val="left"/>
+      <w:pPr>
+        <w:ind w:left="3600" w:hanging="360"/>
+      </w:pPr>
+    </w:lvl>
+    <w:lvl w:ilvl="5" w:tplc="040C001B" w:tentative="1">
+      <w:start w:val="1"/>
+      <w:numFmt w:val="lowerRoman"/>
+      <w:lvlText w:val="%6."/>
+      <w:lvlJc w:val="right"/>
+      <w:pPr>
+        <w:ind w:left="4320" w:hanging="180"/>
+      </w:pPr>
+    </w:lvl>
+    <w:lvl w:ilvl="6" w:tplc="040C000F" w:tentative="1">
+      <w:start w:val="1"/>
+      <w:numFmt w:val="decimal"/>
+      <w:lvlText w:val="%7."/>
+      <w:lvlJc w:val="left"/>
+      <w:pPr>
+        <w:ind w:left="5040" w:hanging="360"/>
+      </w:pPr>
+    </w:lvl>
+    <w:lvl w:ilvl="7" w:tplc="040C0019" w:tentative="1">
+      <w:start w:val="1"/>
+      <w:numFmt w:val="lowerLetter"/>
+      <w:lvlText w:val="%8."/>
+      <w:lvlJc w:val="left"/>
+      <w:pPr>
+        <w:ind w:left="5760" w:hanging="360"/>
+      </w:pPr>
+    </w:lvl>
+    <w:lvl w:ilvl="8" w:tplc="040C001B" w:tentative="1">
+      <w:start w:val="1"/>
+      <w:numFmt w:val="lowerRoman"/>
+      <w:lvlText w:val="%9."/>
+      <w:lvlJc w:val="right"/>
+      <w:pPr>
+        <w:ind w:left="6480" w:hanging="180"/>
+      </w:pPr>
+    </w:lvl>
+  </w:abstractNum>
+  <w:abstractNum w:abstractNumId="1">
     <w:nsid w:val="52EA30F9"/>
     <w:multiLevelType w:val="hybridMultilevel"/>
     <w:tmpl w:val="E3802A4A"/>
@@ -762,8 +920,216 @@
       </w:pPr>
     </w:lvl>
   </w:abstractNum>
+  <w:abstractNum w:abstractNumId="2">
+    <w:nsid w:val="58AF68E4"/>
+    <w:multiLevelType w:val="hybridMultilevel"/>
+    <w:tmpl w:val="8C46CB56"/>
+    <w:lvl w:ilvl="0" w:tplc="040C0001">
+      <w:start w:val="1"/>
+      <w:numFmt w:val="bullet"/>
+      <w:lvlText w:val=""/>
+      <w:lvlJc w:val="left"/>
+      <w:pPr>
+        <w:ind w:left="720" w:hanging="360"/>
+      </w:pPr>
+      <w:rPr>
+        <w:rFonts w:ascii="Symbol" w:hAnsi="Symbol" w:hint="default"/>
+      </w:rPr>
+    </w:lvl>
+    <w:lvl w:ilvl="1" w:tplc="040C0003" w:tentative="1">
+      <w:start w:val="1"/>
+      <w:numFmt w:val="bullet"/>
+      <w:lvlText w:val="o"/>
+      <w:lvlJc w:val="left"/>
+      <w:pPr>
+        <w:ind w:left="1440" w:hanging="360"/>
+      </w:pPr>
+      <w:rPr>
+        <w:rFonts w:ascii="Courier New" w:hAnsi="Courier New" w:hint="default"/>
+      </w:rPr>
+    </w:lvl>
+    <w:lvl w:ilvl="2" w:tplc="040C0005" w:tentative="1">
+      <w:start w:val="1"/>
+      <w:numFmt w:val="bullet"/>
+      <w:lvlText w:val=""/>
+      <w:lvlJc w:val="left"/>
+      <w:pPr>
+        <w:ind w:left="2160" w:hanging="360"/>
+      </w:pPr>
+      <w:rPr>
+        <w:rFonts w:ascii="Wingdings" w:hAnsi="Wingdings" w:hint="default"/>
+      </w:rPr>
+    </w:lvl>
+    <w:lvl w:ilvl="3" w:tplc="040C0001" w:tentative="1">
+      <w:start w:val="1"/>
+      <w:numFmt w:val="bullet"/>
+      <w:lvlText w:val=""/>
+      <w:lvlJc w:val="left"/>
+      <w:pPr>
+        <w:ind w:left="2880" w:hanging="360"/>
+      </w:pPr>
+      <w:rPr>
+        <w:rFonts w:ascii="Symbol" w:hAnsi="Symbol" w:hint="default"/>
+      </w:rPr>
+    </w:lvl>
+    <w:lvl w:ilvl="4" w:tplc="040C0003" w:tentative="1">
+      <w:start w:val="1"/>
+      <w:numFmt w:val="bullet"/>
+      <w:lvlText w:val="o"/>
+      <w:lvlJc w:val="left"/>
+      <w:pPr>
+        <w:ind w:left="3600" w:hanging="360"/>
+      </w:pPr>
+      <w:rPr>
+        <w:rFonts w:ascii="Courier New" w:hAnsi="Courier New" w:hint="default"/>
+      </w:rPr>
+    </w:lvl>
+    <w:lvl w:ilvl="5" w:tplc="040C0005" w:tentative="1">
+      <w:start w:val="1"/>
+      <w:numFmt w:val="bullet"/>
+      <w:lvlText w:val=""/>
+      <w:lvlJc w:val="left"/>
+      <w:pPr>
+        <w:ind w:left="4320" w:hanging="360"/>
+      </w:pPr>
+      <w:rPr>
+        <w:rFonts w:ascii="Wingdings" w:hAnsi="Wingdings" w:hint="default"/>
+      </w:rPr>
+    </w:lvl>
+    <w:lvl w:ilvl="6" w:tplc="040C0001" w:tentative="1">
+      <w:start w:val="1"/>
+      <w:numFmt w:val="bullet"/>
+      <w:lvlText w:val=""/>
+      <w:lvlJc w:val="left"/>
+      <w:pPr>
+        <w:ind w:left="5040" w:hanging="360"/>
+      </w:pPr>
+      <w:rPr>
+        <w:rFonts w:ascii="Symbol" w:hAnsi="Symbol" w:hint="default"/>
+      </w:rPr>
+    </w:lvl>
+    <w:lvl w:ilvl="7" w:tplc="040C0003" w:tentative="1">
+      <w:start w:val="1"/>
+      <w:numFmt w:val="bullet"/>
+      <w:lvlText w:val="o"/>
+      <w:lvlJc w:val="left"/>
+      <w:pPr>
+        <w:ind w:left="5760" w:hanging="360"/>
+      </w:pPr>
+      <w:rPr>
+        <w:rFonts w:ascii="Courier New" w:hAnsi="Courier New" w:hint="default"/>
+      </w:rPr>
+    </w:lvl>
+    <w:lvl w:ilvl="8" w:tplc="040C0005" w:tentative="1">
+      <w:start w:val="1"/>
+      <w:numFmt w:val="bullet"/>
+      <w:lvlText w:val=""/>
+      <w:lvlJc w:val="left"/>
+      <w:pPr>
+        <w:ind w:left="6480" w:hanging="360"/>
+      </w:pPr>
+      <w:rPr>
+        <w:rFonts w:ascii="Wingdings" w:hAnsi="Wingdings" w:hint="default"/>
+      </w:rPr>
+    </w:lvl>
+  </w:abstractNum>
+  <w:abstractNum w:abstractNumId="3">
+    <w:nsid w:val="67A74649"/>
+    <w:multiLevelType w:val="hybridMultilevel"/>
+    <w:tmpl w:val="33AA56F4"/>
+    <w:lvl w:ilvl="0" w:tplc="040C000F">
+      <w:start w:val="1"/>
+      <w:numFmt w:val="decimal"/>
+      <w:lvlText w:val="%1."/>
+      <w:lvlJc w:val="left"/>
+      <w:pPr>
+        <w:ind w:left="2520" w:hanging="360"/>
+      </w:pPr>
+    </w:lvl>
+    <w:lvl w:ilvl="1" w:tplc="040C0019" w:tentative="1">
+      <w:start w:val="1"/>
+      <w:numFmt w:val="lowerLetter"/>
+      <w:lvlText w:val="%2."/>
+      <w:lvlJc w:val="left"/>
+      <w:pPr>
+        <w:ind w:left="3240" w:hanging="360"/>
+      </w:pPr>
+    </w:lvl>
+    <w:lvl w:ilvl="2" w:tplc="040C001B" w:tentative="1">
+      <w:start w:val="1"/>
+      <w:numFmt w:val="lowerRoman"/>
+      <w:lvlText w:val="%3."/>
+      <w:lvlJc w:val="right"/>
+      <w:pPr>
+        <w:ind w:left="3960" w:hanging="180"/>
+      </w:pPr>
+    </w:lvl>
+    <w:lvl w:ilvl="3" w:tplc="040C000F" w:tentative="1">
+      <w:start w:val="1"/>
+      <w:numFmt w:val="decimal"/>
+      <w:lvlText w:val="%4."/>
+      <w:lvlJc w:val="left"/>
+      <w:pPr>
+        <w:ind w:left="4680" w:hanging="360"/>
+      </w:pPr>
+    </w:lvl>
+    <w:lvl w:ilvl="4" w:tplc="040C0019" w:tentative="1">
+      <w:start w:val="1"/>
+      <w:numFmt w:val="lowerLetter"/>
+      <w:lvlText w:val="%5."/>
+      <w:lvlJc w:val="left"/>
+      <w:pPr>
+        <w:ind w:left="5400" w:hanging="360"/>
+      </w:pPr>
+    </w:lvl>
+    <w:lvl w:ilvl="5" w:tplc="040C001B" w:tentative="1">
+      <w:start w:val="1"/>
+      <w:numFmt w:val="lowerRoman"/>
+      <w:lvlText w:val="%6."/>
+      <w:lvlJc w:val="right"/>
+      <w:pPr>
+        <w:ind w:left="6120" w:hanging="180"/>
+      </w:pPr>
+    </w:lvl>
+    <w:lvl w:ilvl="6" w:tplc="040C000F" w:tentative="1">
+      <w:start w:val="1"/>
+      <w:numFmt w:val="decimal"/>
+      <w:lvlText w:val="%7."/>
+      <w:lvlJc w:val="left"/>
+      <w:pPr>
+        <w:ind w:left="6840" w:hanging="360"/>
+      </w:pPr>
+    </w:lvl>
+    <w:lvl w:ilvl="7" w:tplc="040C0019" w:tentative="1">
+      <w:start w:val="1"/>
+      <w:numFmt w:val="lowerLetter"/>
+      <w:lvlText w:val="%8."/>
+      <w:lvlJc w:val="left"/>
+      <w:pPr>
+        <w:ind w:left="7560" w:hanging="360"/>
+      </w:pPr>
+    </w:lvl>
+    <w:lvl w:ilvl="8" w:tplc="040C001B" w:tentative="1">
+      <w:start w:val="1"/>
+      <w:numFmt w:val="lowerRoman"/>
+      <w:lvlText w:val="%9."/>
+      <w:lvlJc w:val="right"/>
+      <w:pPr>
+        <w:ind w:left="8280" w:hanging="180"/>
+      </w:pPr>
+    </w:lvl>
+  </w:abstractNum>
   <w:num w:numId="1">
+    <w:abstractNumId w:val="1"/>
+  </w:num>
+  <w:num w:numId="2">
     <w:abstractNumId w:val="0"/>
+  </w:num>
+  <w:num w:numId="3">
+    <w:abstractNumId w:val="2"/>
+  </w:num>
+  <w:num w:numId="4">
+    <w:abstractNumId w:val="3"/>
   </w:num>
 </w:numbering>
 </file>

</xml_diff>

<commit_message>
- Templating en cours - TwigEngine en cours
</commit_message>
<xml_diff>
--- a/Docs/Documentation En ligne.docx
+++ b/Docs/Documentation En ligne.docx
@@ -62,20 +62,52 @@
         </w:numPr>
       </w:pPr>
       <w:r>
-        <w:t>Config</w:t>
-      </w:r>
-    </w:p>
-    <w:p>
-      <w:pPr>
-        <w:pStyle w:val="Paragraphedeliste"/>
-        <w:numPr>
-          <w:ilvl w:val="1"/>
-          <w:numId w:val="1"/>
-        </w:numPr>
-      </w:pPr>
-      <w:r>
-        <w:t>Translations</w:t>
-      </w:r>
+        <w:t>resources</w:t>
+      </w:r>
+    </w:p>
+    <w:p>
+      <w:pPr>
+        <w:pStyle w:val="Paragraphedeliste"/>
+        <w:numPr>
+          <w:ilvl w:val="2"/>
+          <w:numId w:val="1"/>
+        </w:numPr>
+      </w:pPr>
+      <w:r>
+        <w:t>c</w:t>
+      </w:r>
+      <w:r>
+        <w:t>onfig</w:t>
+      </w:r>
+    </w:p>
+    <w:p>
+      <w:pPr>
+        <w:pStyle w:val="Paragraphedeliste"/>
+        <w:numPr>
+          <w:ilvl w:val="2"/>
+          <w:numId w:val="1"/>
+        </w:numPr>
+      </w:pPr>
+      <w:r>
+        <w:t>t</w:t>
+      </w:r>
+      <w:r>
+        <w:t>ranslations</w:t>
+      </w:r>
+    </w:p>
+    <w:p>
+      <w:pPr>
+        <w:pStyle w:val="Paragraphedeliste"/>
+        <w:numPr>
+          <w:ilvl w:val="2"/>
+          <w:numId w:val="1"/>
+        </w:numPr>
+      </w:pPr>
+      <w:r>
+        <w:t>view</w:t>
+      </w:r>
+      <w:bookmarkStart w:id="0" w:name="_GoBack"/>
+      <w:bookmarkEnd w:id="0"/>
     </w:p>
     <w:p>
       <w:pPr>
@@ -415,6 +447,7 @@
         </w:numPr>
       </w:pPr>
       <w:r>
+        <w:lastRenderedPageBreak/>
         <w:t>Create your shortcode class</w:t>
       </w:r>
     </w:p>
@@ -427,7 +460,6 @@
         </w:numPr>
       </w:pPr>
       <w:r>
-        <w:lastRenderedPageBreak/>
         <w:t>Create your ShortcodeClass who extend BaseShortcodeController</w:t>
       </w:r>
       <w:r>
@@ -715,8 +747,6 @@
       <w:r>
         <w:t>. In parameters must containt validator who validate your form. This validator can be a validator service.</w:t>
       </w:r>
-      <w:bookmarkStart w:id="0" w:name="_GoBack"/>
-      <w:bookmarkEnd w:id="0"/>
     </w:p>
     <w:p>
       <w:pPr>

</xml_diff>

<commit_message>
- TwigEngine ok - PhpEngine Ok - Delegate templating ok
</commit_message>
<xml_diff>
--- a/Docs/Documentation En ligne.docx
+++ b/Docs/Documentation En ligne.docx
@@ -106,8 +106,6 @@
       <w:r>
         <w:t>view</w:t>
       </w:r>
-      <w:bookmarkStart w:id="0" w:name="_GoBack"/>
-      <w:bookmarkEnd w:id="0"/>
     </w:p>
     <w:p>
       <w:pPr>
@@ -336,16 +334,460 @@
         </w:numPr>
       </w:pPr>
       <w:r>
+        <w:t>Definition</w:t>
+      </w:r>
+      <w:r>
+        <w:t xml:space="preserve"> : </w:t>
+      </w:r>
+      <w:r>
+        <w:t>Class loader is use to autoload your class with namespace or without namespace.</w:t>
+      </w:r>
+    </w:p>
+    <w:p>
+      <w:pPr>
+        <w:pStyle w:val="Paragraphedeliste"/>
+        <w:numPr>
+          <w:ilvl w:val="0"/>
+          <w:numId w:val="1"/>
+        </w:numPr>
+      </w:pPr>
+      <w:r>
+        <w:t>LoaderFactory</w:t>
+      </w:r>
+    </w:p>
+    <w:p>
+      <w:pPr>
+        <w:pStyle w:val="Paragraphedeliste"/>
+        <w:numPr>
+          <w:ilvl w:val="1"/>
+          <w:numId w:val="1"/>
+        </w:numPr>
+      </w:pPr>
+      <w:r>
+        <w:t xml:space="preserve">Defintion : Ce service est à utilisé seulement pour charger les fichiers de configuration </w:t>
+      </w:r>
+      <w:r>
+        <w:t>qui contiennent les services (class, shortcode etc) et les parameters.</w:t>
+      </w:r>
+      <w:bookmarkStart w:id="0" w:name="_GoBack"/>
+      <w:bookmarkEnd w:id="0"/>
+    </w:p>
+    <w:p>
+      <w:pPr>
+        <w:pStyle w:val="Paragraphedeliste"/>
+        <w:ind w:left="1440"/>
+      </w:pPr>
+    </w:p>
+    <w:p>
+      <w:pPr>
+        <w:pStyle w:val="Paragraphedeliste"/>
+        <w:numPr>
+          <w:ilvl w:val="0"/>
+          <w:numId w:val="1"/>
+        </w:numPr>
+      </w:pPr>
+      <w:r>
+        <w:t>Controller</w:t>
+      </w:r>
+    </w:p>
+    <w:p>
+      <w:pPr>
+        <w:pStyle w:val="Paragraphedeliste"/>
+        <w:numPr>
+          <w:ilvl w:val="1"/>
+          <w:numId w:val="1"/>
+        </w:numPr>
+      </w:pPr>
+      <w:r>
+        <w:t xml:space="preserve">Définition </w:t>
+      </w:r>
+    </w:p>
+    <w:p>
+      <w:pPr>
+        <w:pStyle w:val="Paragraphedeliste"/>
+        <w:ind w:left="1440"/>
+      </w:pPr>
+      <w:r>
+        <w:t>Tous les</w:t>
+      </w:r>
+      <w:r>
+        <w:t xml:space="preserve"> controller</w:t>
+      </w:r>
+      <w:r>
+        <w:t xml:space="preserve"> ont le container. Vous ne pouvez pas instancier vous même un controller, c’est le container de service qui s’en charge. </w:t>
+      </w:r>
+    </w:p>
+    <w:p>
+      <w:pPr>
+        <w:pStyle w:val="Paragraphedeliste"/>
+        <w:numPr>
+          <w:ilvl w:val="1"/>
+          <w:numId w:val="1"/>
+        </w:numPr>
+      </w:pPr>
+      <w:r>
+        <w:lastRenderedPageBreak/>
+        <w:t xml:space="preserve">Create </w:t>
+      </w:r>
+      <w:r>
+        <w:t>your own controller who extend Base Controller</w:t>
+      </w:r>
+    </w:p>
+    <w:p>
+      <w:pPr>
+        <w:pStyle w:val="Paragraphedeliste"/>
+        <w:numPr>
+          <w:ilvl w:val="0"/>
+          <w:numId w:val="1"/>
+        </w:numPr>
+      </w:pPr>
+      <w:r>
+        <w:t>Shortcode</w:t>
+      </w:r>
+      <w:r>
+        <w:t>Controller</w:t>
+      </w:r>
+    </w:p>
+    <w:p>
+      <w:pPr>
+        <w:pStyle w:val="Paragraphedeliste"/>
+        <w:numPr>
+          <w:ilvl w:val="1"/>
+          <w:numId w:val="1"/>
+        </w:numPr>
+      </w:pPr>
+      <w:r>
+        <w:t xml:space="preserve">Definition : a shortcode is a service (a </w:t>
+      </w:r>
+      <w:r>
+        <w:t xml:space="preserve">ShortcodeController </w:t>
+      </w:r>
+      <w:r>
+        <w:t>class) with wp.shortcode tag and is load automatically by container</w:t>
+      </w:r>
+      <w:r>
+        <w:t xml:space="preserve">. </w:t>
+      </w:r>
+    </w:p>
+    <w:p>
+      <w:pPr>
+        <w:pStyle w:val="Paragraphedeliste"/>
+        <w:numPr>
+          <w:ilvl w:val="1"/>
+          <w:numId w:val="1"/>
+        </w:numPr>
+      </w:pPr>
+      <w:r>
+        <w:t>Create your shortcode class</w:t>
+      </w:r>
+    </w:p>
+    <w:p>
+      <w:pPr>
+        <w:pStyle w:val="Paragraphedeliste"/>
+        <w:numPr>
+          <w:ilvl w:val="2"/>
+          <w:numId w:val="1"/>
+        </w:numPr>
+      </w:pPr>
+      <w:r>
+        <w:t>Create your ShortcodeClass who extend BaseShortcodeController</w:t>
+      </w:r>
+      <w:r>
+        <w:t xml:space="preserve"> and create shortcodeAction function.</w:t>
+      </w:r>
+    </w:p>
+    <w:p>
+      <w:pPr>
+        <w:pStyle w:val="Paragraphedeliste"/>
+        <w:numPr>
+          <w:ilvl w:val="2"/>
+          <w:numId w:val="1"/>
+        </w:numPr>
+      </w:pPr>
+      <w:r>
+        <w:t>Define your shortcodeController as a service</w:t>
+      </w:r>
+      <w:r>
+        <w:t xml:space="preserve">. Le shortcode est automatiquement instancié (sauf si il est marqué comme synthetic) dès que vous chargez votre fichier de configuration. </w:t>
+      </w:r>
+      <w:r>
+        <w:t>Le nom du shortcode correspond au nom du service.</w:t>
+      </w:r>
+    </w:p>
+    <w:p>
+      <w:pPr>
+        <w:pStyle w:val="Paragraphedeliste"/>
+        <w:numPr>
+          <w:ilvl w:val="2"/>
+          <w:numId w:val="1"/>
+        </w:numPr>
+      </w:pPr>
+      <w:r>
+        <w:t>Warni</w:t>
+      </w:r>
+      <w:r>
+        <w:t>n</w:t>
+      </w:r>
+      <w:r>
+        <w:t>g :</w:t>
+      </w:r>
+      <w:r>
+        <w:t xml:space="preserve"> </w:t>
+      </w:r>
+      <w:r>
+        <w:t>you must load config file. See 4.C</w:t>
+      </w:r>
+    </w:p>
+    <w:p>
+      <w:pPr>
+        <w:pStyle w:val="Paragraphedeliste"/>
+        <w:numPr>
+          <w:ilvl w:val="0"/>
+          <w:numId w:val="1"/>
+        </w:numPr>
+      </w:pPr>
+      <w:r>
+        <w:t>Translation</w:t>
+      </w:r>
+      <w:r>
+        <w:t xml:space="preserve">. See </w:t>
+      </w:r>
+      <w:r>
+        <w:t>http://symfony.com/doc/current/components/translation.html</w:t>
+      </w:r>
+    </w:p>
+    <w:p>
+      <w:pPr>
+        <w:pStyle w:val="Paragraphedeliste"/>
+        <w:numPr>
+          <w:ilvl w:val="1"/>
+          <w:numId w:val="1"/>
+        </w:numPr>
+      </w:pPr>
+      <w:r>
+        <w:t>Définition</w:t>
+      </w:r>
+      <w:r>
+        <w:t> : translation avaible i yaml, xliff and php</w:t>
+      </w:r>
+    </w:p>
+    <w:p>
+      <w:pPr>
+        <w:pStyle w:val="Paragraphedeliste"/>
+        <w:numPr>
+          <w:ilvl w:val="1"/>
+          <w:numId w:val="1"/>
+        </w:numPr>
+      </w:pPr>
+      <w:r>
+        <w:t>The translator</w:t>
+      </w:r>
+    </w:p>
+    <w:p>
+      <w:pPr>
+        <w:pStyle w:val="Paragraphedeliste"/>
+        <w:numPr>
+          <w:ilvl w:val="0"/>
+          <w:numId w:val="1"/>
+        </w:numPr>
+      </w:pPr>
+      <w:r>
+        <w:t xml:space="preserve">Validation </w:t>
+      </w:r>
+    </w:p>
+    <w:p>
+      <w:pPr>
+        <w:pStyle w:val="Paragraphedeliste"/>
+        <w:numPr>
+          <w:ilvl w:val="1"/>
+          <w:numId w:val="1"/>
+        </w:numPr>
+      </w:pPr>
+      <w:r>
+        <w:t>Definition. Avaibles validation loader is Yaml and Xml</w:t>
+      </w:r>
+    </w:p>
+    <w:p>
+      <w:pPr>
+        <w:pStyle w:val="Paragraphedeliste"/>
+        <w:numPr>
+          <w:ilvl w:val="1"/>
+          <w:numId w:val="1"/>
+        </w:numPr>
+      </w:pPr>
+      <w:r>
+        <w:t>Get validator</w:t>
+      </w:r>
+      <w:r>
+        <w:t xml:space="preserve"> (for use xml and yaml config file) or defaultValidator (annotation or metadata)</w:t>
+      </w:r>
+      <w:r>
+        <w:t xml:space="preserve"> with VaidatorFactory</w:t>
+      </w:r>
+    </w:p>
+    <w:p>
+      <w:pPr>
+        <w:pStyle w:val="Paragraphedeliste"/>
+        <w:numPr>
+          <w:ilvl w:val="1"/>
+          <w:numId w:val="1"/>
+        </w:numPr>
+      </w:pPr>
+      <w:r>
+        <w:t xml:space="preserve">The validator </w:t>
+      </w:r>
+      <w:r>
+        <w:t>http://symfony.com/doc/current/validation.html</w:t>
+      </w:r>
+    </w:p>
+    <w:p>
+      <w:pPr>
+        <w:pStyle w:val="Paragraphedeliste"/>
+        <w:numPr>
+          <w:ilvl w:val="2"/>
+          <w:numId w:val="1"/>
+        </w:numPr>
+      </w:pPr>
+      <w:r>
+        <w:t xml:space="preserve">Validation </w:t>
+      </w:r>
+      <w:r>
+        <w:t xml:space="preserve">object </w:t>
+      </w:r>
+      <w:r>
+        <w:t>Annotation</w:t>
+      </w:r>
+      <w:r>
+        <w:t xml:space="preserve"> </w:t>
+      </w:r>
+    </w:p>
+    <w:p>
+      <w:pPr>
+        <w:pStyle w:val="Paragraphedeliste"/>
+        <w:numPr>
+          <w:ilvl w:val="2"/>
+          <w:numId w:val="1"/>
+        </w:numPr>
+      </w:pPr>
+      <w:r>
+        <w:t>Validation by Yaml</w:t>
+      </w:r>
+    </w:p>
+    <w:p>
+      <w:pPr>
+        <w:pStyle w:val="Paragraphedeliste"/>
+        <w:numPr>
+          <w:ilvl w:val="2"/>
+          <w:numId w:val="1"/>
+        </w:numPr>
+      </w:pPr>
+      <w:r>
+        <w:t>Validation by Xml</w:t>
+      </w:r>
+    </w:p>
+    <w:p>
+      <w:pPr>
+        <w:pStyle w:val="Paragraphedeliste"/>
+        <w:numPr>
+          <w:ilvl w:val="2"/>
+          <w:numId w:val="1"/>
+        </w:numPr>
+      </w:pPr>
+      <w:r>
+        <w:t xml:space="preserve">Validation by </w:t>
+      </w:r>
+      <w:r>
+        <w:t>Php</w:t>
+      </w:r>
+      <w:r>
+        <w:t xml:space="preserve"> (MetaData)</w:t>
+      </w:r>
+      <w:r>
+        <w:t>.</w:t>
+      </w:r>
+      <w:r>
+        <w:t xml:space="preserve"> </w:t>
+      </w:r>
+      <w:r>
+        <w:t>You must creat</w:t>
+      </w:r>
+      <w:r>
+        <w:t>e a static method ‘</w:t>
+      </w:r>
+      <w:r>
+        <w:t>loadValidatorMetadata</w:t>
+      </w:r>
+      <w:r>
+        <w:t xml:space="preserve">’ </w:t>
+      </w:r>
+      <w:r>
+        <w:t xml:space="preserve"> to validate your object.</w:t>
+      </w:r>
+    </w:p>
+    <w:p>
+      <w:pPr>
+        <w:pStyle w:val="Paragraphedeliste"/>
+        <w:numPr>
+          <w:ilvl w:val="1"/>
+          <w:numId w:val="1"/>
+        </w:numPr>
+      </w:pPr>
+      <w:r>
+        <w:t xml:space="preserve">Define your validator as service </w:t>
+      </w:r>
+    </w:p>
+    <w:p>
+      <w:pPr>
+        <w:pStyle w:val="Paragraphedeliste"/>
+        <w:numPr>
+          <w:ilvl w:val="0"/>
+          <w:numId w:val="1"/>
+        </w:numPr>
+      </w:pPr>
+      <w:r>
+        <w:t xml:space="preserve">Form </w:t>
+      </w:r>
+    </w:p>
+    <w:p>
+      <w:pPr>
+        <w:pStyle w:val="Paragraphedeliste"/>
+        <w:numPr>
+          <w:ilvl w:val="1"/>
+          <w:numId w:val="1"/>
+        </w:numPr>
+      </w:pPr>
+      <w:r>
         <w:t xml:space="preserve">Definition </w:t>
       </w:r>
     </w:p>
     <w:p>
       <w:pPr>
         <w:pStyle w:val="Paragraphedeliste"/>
-        <w:ind w:left="1440"/>
-      </w:pPr>
-      <w:r>
-        <w:t>Class loader is use to autoload your class with namespace or without namespace.</w:t>
+        <w:numPr>
+          <w:ilvl w:val="1"/>
+          <w:numId w:val="1"/>
+        </w:numPr>
+      </w:pPr>
+      <w:r>
+        <w:t>Create formBuilder with FormFactory</w:t>
+      </w:r>
+      <w:r>
+        <w:t> : with defaultValidator (annotation or metadata) or your validator (default validator + Yaml or xml)</w:t>
+      </w:r>
+      <w:r>
+        <w:t>. In parameters must containt validator who validate your form. This validator can be a validator service.</w:t>
+      </w:r>
+    </w:p>
+    <w:p>
+      <w:pPr>
+        <w:pStyle w:val="Paragraphedeliste"/>
+        <w:numPr>
+          <w:ilvl w:val="1"/>
+          <w:numId w:val="1"/>
+        </w:numPr>
+      </w:pPr>
+      <w:r>
+        <w:t>Define your formfactory as service</w:t>
       </w:r>
     </w:p>
     <w:p>
@@ -357,98 +799,31 @@
         </w:numPr>
       </w:pPr>
       <w:r>
-        <w:t>Controller</w:t>
-      </w:r>
-    </w:p>
-    <w:p>
-      <w:pPr>
-        <w:pStyle w:val="Paragraphedeliste"/>
-        <w:numPr>
-          <w:ilvl w:val="1"/>
-          <w:numId w:val="1"/>
-        </w:numPr>
-      </w:pPr>
-      <w:r>
-        <w:t xml:space="preserve">Définition </w:t>
-      </w:r>
-    </w:p>
-    <w:p>
-      <w:pPr>
-        <w:pStyle w:val="Paragraphedeliste"/>
-        <w:ind w:left="1440"/>
-      </w:pPr>
-      <w:r>
-        <w:t>Tous les</w:t>
-      </w:r>
-      <w:r>
-        <w:t xml:space="preserve"> controller</w:t>
-      </w:r>
-      <w:r>
-        <w:t xml:space="preserve"> ont le container. Vous ne pouvez pas instancier vous même un controller, c’est le container de service qui s’en charge. </w:t>
-      </w:r>
-    </w:p>
-    <w:p>
-      <w:pPr>
-        <w:pStyle w:val="Paragraphedeliste"/>
-        <w:numPr>
-          <w:ilvl w:val="1"/>
-          <w:numId w:val="1"/>
-        </w:numPr>
-      </w:pPr>
-      <w:r>
-        <w:t xml:space="preserve">Create </w:t>
-      </w:r>
-      <w:r>
-        <w:t>your own controller who extend Base Controller</w:t>
-      </w:r>
-    </w:p>
-    <w:p>
-      <w:pPr>
-        <w:pStyle w:val="Paragraphedeliste"/>
-        <w:numPr>
-          <w:ilvl w:val="0"/>
-          <w:numId w:val="1"/>
-        </w:numPr>
-      </w:pPr>
-      <w:r>
-        <w:t>Shortcode</w:t>
-      </w:r>
-      <w:r>
-        <w:t>Controller</w:t>
-      </w:r>
-    </w:p>
-    <w:p>
-      <w:pPr>
-        <w:pStyle w:val="Paragraphedeliste"/>
-        <w:numPr>
-          <w:ilvl w:val="1"/>
-          <w:numId w:val="1"/>
-        </w:numPr>
-      </w:pPr>
-      <w:r>
-        <w:t xml:space="preserve">Definition : a shortcode is a service (a </w:t>
-      </w:r>
-      <w:r>
-        <w:t xml:space="preserve">ShortcodeController </w:t>
-      </w:r>
-      <w:r>
-        <w:t>class) with wp.shortcode tag and is load automatically by container</w:t>
-      </w:r>
-      <w:r>
-        <w:t xml:space="preserve">. </w:t>
-      </w:r>
-    </w:p>
-    <w:p>
-      <w:pPr>
-        <w:pStyle w:val="Paragraphedeliste"/>
-        <w:numPr>
-          <w:ilvl w:val="1"/>
-          <w:numId w:val="1"/>
-        </w:numPr>
-      </w:pPr>
-      <w:r>
-        <w:lastRenderedPageBreak/>
-        <w:t>Create your shortcode class</w:t>
+        <w:t>Templating</w:t>
+      </w:r>
+    </w:p>
+    <w:p>
+      <w:pPr>
+        <w:pStyle w:val="Paragraphedeliste"/>
+        <w:numPr>
+          <w:ilvl w:val="1"/>
+          <w:numId w:val="1"/>
+        </w:numPr>
+      </w:pPr>
+      <w:r>
+        <w:t>Definition : there are two templating implementation : TwigEngine and PhpEngine</w:t>
+      </w:r>
+    </w:p>
+    <w:p>
+      <w:pPr>
+        <w:pStyle w:val="Paragraphedeliste"/>
+        <w:numPr>
+          <w:ilvl w:val="1"/>
+          <w:numId w:val="1"/>
+        </w:numPr>
+      </w:pPr>
+      <w:r>
+        <w:t xml:space="preserve">How get templating and register your templating </w:t>
       </w:r>
     </w:p>
     <w:p>
@@ -460,10 +835,7 @@
         </w:numPr>
       </w:pPr>
       <w:r>
-        <w:t>Create your ShortcodeClass who extend BaseShortcodeController</w:t>
-      </w:r>
-      <w:r>
-        <w:t xml:space="preserve"> and create shortcodeAction function.</w:t>
+        <w:t xml:space="preserve">Register template with twig </w:t>
       </w:r>
     </w:p>
     <w:p>
@@ -475,289 +847,31 @@
         </w:numPr>
       </w:pPr>
       <w:r>
-        <w:t>Define your shortcodeController as a service</w:t>
-      </w:r>
-      <w:r>
-        <w:t xml:space="preserve">. Le shortcode est automatiquement instancié (sauf si il est marqué comme synthetic) dès que vous chargez votre fichier de configuration. </w:t>
-      </w:r>
-      <w:r>
-        <w:t>Le nom du shortcode correspond au nom du service.</w:t>
-      </w:r>
-    </w:p>
-    <w:p>
-      <w:pPr>
-        <w:pStyle w:val="Paragraphedeliste"/>
-        <w:numPr>
-          <w:ilvl w:val="2"/>
-          <w:numId w:val="1"/>
-        </w:numPr>
-      </w:pPr>
-      <w:r>
-        <w:t>Warni</w:t>
-      </w:r>
-      <w:r>
-        <w:t>n</w:t>
-      </w:r>
-      <w:r>
-        <w:t>g :</w:t>
-      </w:r>
-      <w:r>
-        <w:t xml:space="preserve"> </w:t>
-      </w:r>
-      <w:r>
-        <w:t>you must load config file. See 4.C</w:t>
-      </w:r>
-    </w:p>
-    <w:p>
-      <w:pPr>
-        <w:pStyle w:val="Paragraphedeliste"/>
-        <w:numPr>
-          <w:ilvl w:val="0"/>
-          <w:numId w:val="1"/>
-        </w:numPr>
-      </w:pPr>
-      <w:r>
-        <w:t>Translation</w:t>
-      </w:r>
-      <w:r>
-        <w:t xml:space="preserve">. See </w:t>
-      </w:r>
-      <w:r>
-        <w:t>http://symfony.com/doc/current/components/translation.html</w:t>
-      </w:r>
-    </w:p>
-    <w:p>
-      <w:pPr>
-        <w:pStyle w:val="Paragraphedeliste"/>
-        <w:numPr>
-          <w:ilvl w:val="1"/>
-          <w:numId w:val="1"/>
-        </w:numPr>
-      </w:pPr>
-      <w:r>
-        <w:t>Définition</w:t>
-      </w:r>
-      <w:r>
-        <w:t> : translation avaible i yaml, xliff and php</w:t>
-      </w:r>
-    </w:p>
-    <w:p>
-      <w:pPr>
-        <w:pStyle w:val="Paragraphedeliste"/>
-        <w:numPr>
-          <w:ilvl w:val="1"/>
-          <w:numId w:val="1"/>
-        </w:numPr>
-      </w:pPr>
-      <w:r>
-        <w:t>The translator</w:t>
-      </w:r>
-    </w:p>
-    <w:p>
-      <w:pPr>
-        <w:pStyle w:val="Paragraphedeliste"/>
-        <w:numPr>
-          <w:ilvl w:val="0"/>
-          <w:numId w:val="1"/>
-        </w:numPr>
-      </w:pPr>
-      <w:r>
-        <w:t xml:space="preserve">Validation </w:t>
-      </w:r>
-    </w:p>
-    <w:p>
-      <w:pPr>
-        <w:pStyle w:val="Paragraphedeliste"/>
-        <w:numPr>
-          <w:ilvl w:val="1"/>
-          <w:numId w:val="1"/>
-        </w:numPr>
-      </w:pPr>
-      <w:r>
-        <w:t>Definition. Avaibles validation loader is Yaml and Xml</w:t>
-      </w:r>
-    </w:p>
-    <w:p>
-      <w:pPr>
-        <w:pStyle w:val="Paragraphedeliste"/>
-        <w:numPr>
-          <w:ilvl w:val="1"/>
-          <w:numId w:val="1"/>
-        </w:numPr>
-      </w:pPr>
-      <w:r>
-        <w:t>Get validator</w:t>
-      </w:r>
-      <w:r>
-        <w:t xml:space="preserve"> (for use xml and yaml config file) or defaultValidator (annotation or metadata)</w:t>
-      </w:r>
-      <w:r>
-        <w:t xml:space="preserve"> with VaidatorFactory</w:t>
-      </w:r>
-    </w:p>
-    <w:p>
-      <w:pPr>
-        <w:pStyle w:val="Paragraphedeliste"/>
-        <w:numPr>
-          <w:ilvl w:val="1"/>
-          <w:numId w:val="1"/>
-        </w:numPr>
-      </w:pPr>
-      <w:r>
-        <w:t xml:space="preserve">The validator </w:t>
-      </w:r>
-      <w:r>
-        <w:t>http://symfony.com/doc/current/validation.html</w:t>
-      </w:r>
-    </w:p>
-    <w:p>
-      <w:pPr>
-        <w:pStyle w:val="Paragraphedeliste"/>
-        <w:numPr>
-          <w:ilvl w:val="2"/>
-          <w:numId w:val="1"/>
-        </w:numPr>
-      </w:pPr>
-      <w:r>
-        <w:t xml:space="preserve">Validation </w:t>
-      </w:r>
-      <w:r>
-        <w:t xml:space="preserve">object </w:t>
-      </w:r>
-      <w:r>
-        <w:t>Annotation</w:t>
-      </w:r>
-      <w:r>
-        <w:t xml:space="preserve"> </w:t>
-      </w:r>
-    </w:p>
-    <w:p>
-      <w:pPr>
-        <w:pStyle w:val="Paragraphedeliste"/>
-        <w:numPr>
-          <w:ilvl w:val="2"/>
-          <w:numId w:val="1"/>
-        </w:numPr>
-      </w:pPr>
-      <w:r>
-        <w:t>Validation by Yaml</w:t>
-      </w:r>
-    </w:p>
-    <w:p>
-      <w:pPr>
-        <w:pStyle w:val="Paragraphedeliste"/>
-        <w:numPr>
-          <w:ilvl w:val="2"/>
-          <w:numId w:val="1"/>
-        </w:numPr>
-      </w:pPr>
-      <w:r>
-        <w:t>Validation by Xml</w:t>
-      </w:r>
-    </w:p>
-    <w:p>
-      <w:pPr>
-        <w:pStyle w:val="Paragraphedeliste"/>
-        <w:numPr>
-          <w:ilvl w:val="2"/>
-          <w:numId w:val="1"/>
-        </w:numPr>
-      </w:pPr>
-      <w:r>
-        <w:t xml:space="preserve">Validation by </w:t>
-      </w:r>
-      <w:r>
-        <w:t>Php</w:t>
-      </w:r>
-      <w:r>
-        <w:t xml:space="preserve"> (MetaData)</w:t>
-      </w:r>
-      <w:r>
-        <w:t>.</w:t>
-      </w:r>
-      <w:r>
-        <w:t xml:space="preserve"> </w:t>
-      </w:r>
-      <w:r>
-        <w:t>You must creat</w:t>
-      </w:r>
-      <w:r>
-        <w:t>e a static method ‘</w:t>
-      </w:r>
-      <w:r>
-        <w:t>loadValidatorMetadata</w:t>
-      </w:r>
-      <w:r>
-        <w:t xml:space="preserve">’ </w:t>
-      </w:r>
-      <w:r>
-        <w:t xml:space="preserve"> to validate your object.</w:t>
-      </w:r>
-    </w:p>
-    <w:p>
-      <w:pPr>
-        <w:pStyle w:val="Paragraphedeliste"/>
-        <w:numPr>
-          <w:ilvl w:val="1"/>
-          <w:numId w:val="1"/>
-        </w:numPr>
-      </w:pPr>
-      <w:r>
-        <w:t xml:space="preserve">Define your validator as service </w:t>
-      </w:r>
-    </w:p>
-    <w:p>
-      <w:pPr>
-        <w:pStyle w:val="Paragraphedeliste"/>
-        <w:numPr>
-          <w:ilvl w:val="0"/>
-          <w:numId w:val="1"/>
-        </w:numPr>
-      </w:pPr>
-      <w:r>
-        <w:t xml:space="preserve">Form </w:t>
-      </w:r>
-    </w:p>
-    <w:p>
-      <w:pPr>
-        <w:pStyle w:val="Paragraphedeliste"/>
-        <w:numPr>
-          <w:ilvl w:val="1"/>
-          <w:numId w:val="1"/>
-        </w:numPr>
-      </w:pPr>
-      <w:r>
-        <w:t xml:space="preserve">Definition </w:t>
-      </w:r>
-    </w:p>
-    <w:p>
-      <w:pPr>
-        <w:pStyle w:val="Paragraphedeliste"/>
-        <w:numPr>
-          <w:ilvl w:val="1"/>
-          <w:numId w:val="1"/>
-        </w:numPr>
-      </w:pPr>
-      <w:r>
-        <w:t>Create formBuilder with FormFactory</w:t>
-      </w:r>
-      <w:r>
-        <w:t> : with defaultValidator (annotation or metadata) or your validator (default validator + Yaml or xml)</w:t>
-      </w:r>
-      <w:r>
-        <w:t>. In parameters must containt validator who validate your form. This validator can be a validator service.</w:t>
-      </w:r>
-    </w:p>
-    <w:p>
-      <w:pPr>
-        <w:pStyle w:val="Paragraphedeliste"/>
-        <w:numPr>
-          <w:ilvl w:val="1"/>
-          <w:numId w:val="1"/>
-        </w:numPr>
-      </w:pPr>
-      <w:r>
-        <w:t>Define your formfactory as service</w:t>
+        <w:t xml:space="preserve">Register template with PHP </w:t>
+      </w:r>
+    </w:p>
+    <w:p>
+      <w:pPr>
+        <w:pStyle w:val="Paragraphedeliste"/>
+        <w:numPr>
+          <w:ilvl w:val="1"/>
+          <w:numId w:val="1"/>
+        </w:numPr>
+      </w:pPr>
+      <w:r>
+        <w:t>Templating with Twig (conseillé)</w:t>
+      </w:r>
+    </w:p>
+    <w:p>
+      <w:pPr>
+        <w:pStyle w:val="Paragraphedeliste"/>
+        <w:numPr>
+          <w:ilvl w:val="1"/>
+          <w:numId w:val="1"/>
+        </w:numPr>
+      </w:pPr>
+      <w:r>
+        <w:t>Templating with Php</w:t>
       </w:r>
     </w:p>
     <w:p>

</xml_diff>

<commit_message>
- Mailer service is ok
</commit_message>
<xml_diff>
--- a/Docs/Documentation En ligne.docx
+++ b/Docs/Documentation En ligne.docx
@@ -369,510 +369,522 @@
       <w:r>
         <w:t>qui contiennent les services (class, shortcode etc) et les parameters.</w:t>
       </w:r>
+    </w:p>
+    <w:p>
+      <w:pPr>
+        <w:pStyle w:val="Paragraphedeliste"/>
+        <w:ind w:left="1440"/>
+      </w:pPr>
+    </w:p>
+    <w:p>
+      <w:pPr>
+        <w:pStyle w:val="Paragraphedeliste"/>
+        <w:numPr>
+          <w:ilvl w:val="0"/>
+          <w:numId w:val="1"/>
+        </w:numPr>
+      </w:pPr>
+      <w:r>
+        <w:t>Controller</w:t>
+      </w:r>
+    </w:p>
+    <w:p>
+      <w:pPr>
+        <w:pStyle w:val="Paragraphedeliste"/>
+        <w:numPr>
+          <w:ilvl w:val="1"/>
+          <w:numId w:val="1"/>
+        </w:numPr>
+      </w:pPr>
+      <w:r>
+        <w:t xml:space="preserve">Définition </w:t>
+      </w:r>
+    </w:p>
+    <w:p>
+      <w:pPr>
+        <w:pStyle w:val="Paragraphedeliste"/>
+        <w:ind w:left="1440"/>
+      </w:pPr>
+      <w:r>
+        <w:t>Tous les</w:t>
+      </w:r>
+      <w:r>
+        <w:t xml:space="preserve"> controller</w:t>
+      </w:r>
+      <w:r>
+        <w:t xml:space="preserve"> ont le container. Vous ne pouvez pas instancier vous même un controller, c’est le container de service qui s’en charge. </w:t>
+      </w:r>
+    </w:p>
+    <w:p>
+      <w:pPr>
+        <w:pStyle w:val="Paragraphedeliste"/>
+        <w:numPr>
+          <w:ilvl w:val="1"/>
+          <w:numId w:val="1"/>
+        </w:numPr>
+      </w:pPr>
+      <w:r>
+        <w:lastRenderedPageBreak/>
+        <w:t xml:space="preserve">Create </w:t>
+      </w:r>
+      <w:r>
+        <w:t>your own controller who extend Base Controller</w:t>
+      </w:r>
+    </w:p>
+    <w:p>
+      <w:pPr>
+        <w:pStyle w:val="Paragraphedeliste"/>
+        <w:numPr>
+          <w:ilvl w:val="0"/>
+          <w:numId w:val="1"/>
+        </w:numPr>
+      </w:pPr>
+      <w:r>
+        <w:t>Shortcode</w:t>
+      </w:r>
+      <w:r>
+        <w:t>Controller</w:t>
+      </w:r>
+    </w:p>
+    <w:p>
+      <w:pPr>
+        <w:pStyle w:val="Paragraphedeliste"/>
+        <w:numPr>
+          <w:ilvl w:val="1"/>
+          <w:numId w:val="1"/>
+        </w:numPr>
+      </w:pPr>
+      <w:r>
+        <w:t xml:space="preserve">Definition : a shortcode is a service (a </w:t>
+      </w:r>
+      <w:r>
+        <w:t xml:space="preserve">ShortcodeController </w:t>
+      </w:r>
+      <w:r>
+        <w:t>class) with wp.shortcode tag and is load automatically by container</w:t>
+      </w:r>
+      <w:r>
+        <w:t xml:space="preserve">. </w:t>
+      </w:r>
+    </w:p>
+    <w:p>
+      <w:pPr>
+        <w:pStyle w:val="Paragraphedeliste"/>
+        <w:numPr>
+          <w:ilvl w:val="1"/>
+          <w:numId w:val="1"/>
+        </w:numPr>
+      </w:pPr>
+      <w:r>
+        <w:t>Create your shortcode class</w:t>
+      </w:r>
+    </w:p>
+    <w:p>
+      <w:pPr>
+        <w:pStyle w:val="Paragraphedeliste"/>
+        <w:numPr>
+          <w:ilvl w:val="2"/>
+          <w:numId w:val="1"/>
+        </w:numPr>
+      </w:pPr>
+      <w:r>
+        <w:t>Create your ShortcodeClass who extend BaseShortcodeController</w:t>
+      </w:r>
+      <w:r>
+        <w:t xml:space="preserve"> and create shortcodeAction function.</w:t>
+      </w:r>
+    </w:p>
+    <w:p>
+      <w:pPr>
+        <w:pStyle w:val="Paragraphedeliste"/>
+        <w:numPr>
+          <w:ilvl w:val="2"/>
+          <w:numId w:val="1"/>
+        </w:numPr>
+      </w:pPr>
+      <w:r>
+        <w:t>Define your shortcodeController as a service</w:t>
+      </w:r>
+      <w:r>
+        <w:t xml:space="preserve">. Le shortcode est automatiquement instancié (sauf si il est marqué comme synthetic) dès que vous chargez votre fichier de configuration. </w:t>
+      </w:r>
+      <w:r>
+        <w:t>Le nom du shortcode correspond au nom du service.</w:t>
+      </w:r>
+    </w:p>
+    <w:p>
+      <w:pPr>
+        <w:pStyle w:val="Paragraphedeliste"/>
+        <w:numPr>
+          <w:ilvl w:val="2"/>
+          <w:numId w:val="1"/>
+        </w:numPr>
+      </w:pPr>
+      <w:r>
+        <w:t>Warni</w:t>
+      </w:r>
+      <w:r>
+        <w:t>n</w:t>
+      </w:r>
+      <w:r>
+        <w:t>g :</w:t>
+      </w:r>
+      <w:r>
+        <w:t xml:space="preserve"> </w:t>
+      </w:r>
+      <w:r>
+        <w:t>you must load config file. See 4.C</w:t>
+      </w:r>
+    </w:p>
+    <w:p>
+      <w:pPr>
+        <w:pStyle w:val="Paragraphedeliste"/>
+        <w:numPr>
+          <w:ilvl w:val="0"/>
+          <w:numId w:val="1"/>
+        </w:numPr>
+      </w:pPr>
+      <w:r>
+        <w:t>Translation</w:t>
+      </w:r>
+      <w:r>
+        <w:t xml:space="preserve">. See </w:t>
+      </w:r>
+      <w:r>
+        <w:t>http://symfony.com/doc/current/components/translation.html</w:t>
+      </w:r>
+    </w:p>
+    <w:p>
+      <w:pPr>
+        <w:pStyle w:val="Paragraphedeliste"/>
+        <w:numPr>
+          <w:ilvl w:val="1"/>
+          <w:numId w:val="1"/>
+        </w:numPr>
+      </w:pPr>
+      <w:r>
+        <w:t>Définition</w:t>
+      </w:r>
+      <w:r>
+        <w:t> : translation avaible i yaml, xliff and php</w:t>
+      </w:r>
+    </w:p>
+    <w:p>
+      <w:pPr>
+        <w:pStyle w:val="Paragraphedeliste"/>
+        <w:numPr>
+          <w:ilvl w:val="1"/>
+          <w:numId w:val="1"/>
+        </w:numPr>
+      </w:pPr>
+      <w:r>
+        <w:t>The translator</w:t>
+      </w:r>
+    </w:p>
+    <w:p>
+      <w:pPr>
+        <w:pStyle w:val="Paragraphedeliste"/>
+        <w:numPr>
+          <w:ilvl w:val="0"/>
+          <w:numId w:val="1"/>
+        </w:numPr>
+      </w:pPr>
+      <w:r>
+        <w:t xml:space="preserve">Validation </w:t>
+      </w:r>
+    </w:p>
+    <w:p>
+      <w:pPr>
+        <w:pStyle w:val="Paragraphedeliste"/>
+        <w:numPr>
+          <w:ilvl w:val="1"/>
+          <w:numId w:val="1"/>
+        </w:numPr>
+      </w:pPr>
+      <w:r>
+        <w:t>Definition. Avaibles validation loader is Yaml and Xml</w:t>
+      </w:r>
+    </w:p>
+    <w:p>
+      <w:pPr>
+        <w:pStyle w:val="Paragraphedeliste"/>
+        <w:numPr>
+          <w:ilvl w:val="1"/>
+          <w:numId w:val="1"/>
+        </w:numPr>
+      </w:pPr>
+      <w:r>
+        <w:t>Get validator</w:t>
+      </w:r>
+      <w:r>
+        <w:t xml:space="preserve"> (for use xml and yaml config file) or defaultValidator (annotation or metadata)</w:t>
+      </w:r>
+      <w:r>
+        <w:t xml:space="preserve"> with VaidatorFactory</w:t>
+      </w:r>
+    </w:p>
+    <w:p>
+      <w:pPr>
+        <w:pStyle w:val="Paragraphedeliste"/>
+        <w:numPr>
+          <w:ilvl w:val="1"/>
+          <w:numId w:val="1"/>
+        </w:numPr>
+      </w:pPr>
+      <w:r>
+        <w:t xml:space="preserve">The validator </w:t>
+      </w:r>
+      <w:r>
+        <w:t>http://symfony.com/doc/current/validation.html</w:t>
+      </w:r>
+    </w:p>
+    <w:p>
+      <w:pPr>
+        <w:pStyle w:val="Paragraphedeliste"/>
+        <w:numPr>
+          <w:ilvl w:val="2"/>
+          <w:numId w:val="1"/>
+        </w:numPr>
+      </w:pPr>
+      <w:r>
+        <w:t xml:space="preserve">Validation </w:t>
+      </w:r>
+      <w:r>
+        <w:t xml:space="preserve">object </w:t>
+      </w:r>
+      <w:r>
+        <w:t>Annotation</w:t>
+      </w:r>
+      <w:r>
+        <w:t xml:space="preserve"> </w:t>
+      </w:r>
+    </w:p>
+    <w:p>
+      <w:pPr>
+        <w:pStyle w:val="Paragraphedeliste"/>
+        <w:numPr>
+          <w:ilvl w:val="2"/>
+          <w:numId w:val="1"/>
+        </w:numPr>
+      </w:pPr>
+      <w:r>
+        <w:t>Validation by Yaml</w:t>
+      </w:r>
+    </w:p>
+    <w:p>
+      <w:pPr>
+        <w:pStyle w:val="Paragraphedeliste"/>
+        <w:numPr>
+          <w:ilvl w:val="2"/>
+          <w:numId w:val="1"/>
+        </w:numPr>
+      </w:pPr>
+      <w:r>
+        <w:t>Validation by Xml</w:t>
+      </w:r>
+    </w:p>
+    <w:p>
+      <w:pPr>
+        <w:pStyle w:val="Paragraphedeliste"/>
+        <w:numPr>
+          <w:ilvl w:val="2"/>
+          <w:numId w:val="1"/>
+        </w:numPr>
+      </w:pPr>
+      <w:r>
+        <w:t xml:space="preserve">Validation by </w:t>
+      </w:r>
+      <w:r>
+        <w:t>Php</w:t>
+      </w:r>
+      <w:r>
+        <w:t xml:space="preserve"> (MetaData)</w:t>
+      </w:r>
+      <w:r>
+        <w:t>.</w:t>
+      </w:r>
+      <w:r>
+        <w:t xml:space="preserve"> </w:t>
+      </w:r>
+      <w:r>
+        <w:t>You must creat</w:t>
+      </w:r>
+      <w:r>
+        <w:t>e a static method ‘</w:t>
+      </w:r>
+      <w:r>
+        <w:t>loadValidatorMetadata</w:t>
+      </w:r>
+      <w:r>
+        <w:t xml:space="preserve">’ </w:t>
+      </w:r>
+      <w:r>
+        <w:t xml:space="preserve"> to validate your object.</w:t>
+      </w:r>
+    </w:p>
+    <w:p>
+      <w:pPr>
+        <w:pStyle w:val="Paragraphedeliste"/>
+        <w:numPr>
+          <w:ilvl w:val="1"/>
+          <w:numId w:val="1"/>
+        </w:numPr>
+      </w:pPr>
+      <w:r>
+        <w:t xml:space="preserve">Define your validator as service </w:t>
+      </w:r>
+    </w:p>
+    <w:p>
+      <w:pPr>
+        <w:pStyle w:val="Paragraphedeliste"/>
+        <w:numPr>
+          <w:ilvl w:val="0"/>
+          <w:numId w:val="1"/>
+        </w:numPr>
+      </w:pPr>
+      <w:r>
+        <w:t xml:space="preserve">Form </w:t>
+      </w:r>
+    </w:p>
+    <w:p>
+      <w:pPr>
+        <w:pStyle w:val="Paragraphedeliste"/>
+        <w:numPr>
+          <w:ilvl w:val="1"/>
+          <w:numId w:val="1"/>
+        </w:numPr>
+      </w:pPr>
+      <w:r>
+        <w:t xml:space="preserve">Definition </w:t>
+      </w:r>
+    </w:p>
+    <w:p>
+      <w:pPr>
+        <w:pStyle w:val="Paragraphedeliste"/>
+        <w:numPr>
+          <w:ilvl w:val="1"/>
+          <w:numId w:val="1"/>
+        </w:numPr>
+      </w:pPr>
+      <w:r>
+        <w:t>Create formBuilder with FormFactory</w:t>
+      </w:r>
+      <w:r>
+        <w:t> : with defaultValidator (annotation or metadata) or your validator (default validator + Yaml or xml)</w:t>
+      </w:r>
+      <w:r>
+        <w:t>. In parameters must containt validator who validate your form. This validator can be a validator service.</w:t>
+      </w:r>
+    </w:p>
+    <w:p>
+      <w:pPr>
+        <w:pStyle w:val="Paragraphedeliste"/>
+        <w:numPr>
+          <w:ilvl w:val="1"/>
+          <w:numId w:val="1"/>
+        </w:numPr>
+      </w:pPr>
+      <w:r>
+        <w:t>Define your formfactory as service</w:t>
+      </w:r>
+    </w:p>
+    <w:p>
+      <w:pPr>
+        <w:pStyle w:val="Paragraphedeliste"/>
+        <w:numPr>
+          <w:ilvl w:val="0"/>
+          <w:numId w:val="1"/>
+        </w:numPr>
+      </w:pPr>
+      <w:r>
+        <w:t>Templating</w:t>
+      </w:r>
+    </w:p>
+    <w:p>
+      <w:pPr>
+        <w:pStyle w:val="Paragraphedeliste"/>
+        <w:numPr>
+          <w:ilvl w:val="1"/>
+          <w:numId w:val="1"/>
+        </w:numPr>
+      </w:pPr>
+      <w:r>
+        <w:t>Definition : there are two templating implementation : TwigEngine and PhpEngine</w:t>
+      </w:r>
+    </w:p>
+    <w:p>
+      <w:pPr>
+        <w:pStyle w:val="Paragraphedeliste"/>
+        <w:numPr>
+          <w:ilvl w:val="1"/>
+          <w:numId w:val="1"/>
+        </w:numPr>
+      </w:pPr>
+      <w:r>
+        <w:t xml:space="preserve">How get templating and register your templating </w:t>
+      </w:r>
+    </w:p>
+    <w:p>
+      <w:pPr>
+        <w:pStyle w:val="Paragraphedeliste"/>
+        <w:numPr>
+          <w:ilvl w:val="2"/>
+          <w:numId w:val="1"/>
+        </w:numPr>
+      </w:pPr>
+      <w:r>
+        <w:t xml:space="preserve">Register template with twig </w:t>
+      </w:r>
+    </w:p>
+    <w:p>
+      <w:pPr>
+        <w:pStyle w:val="Paragraphedeliste"/>
+        <w:numPr>
+          <w:ilvl w:val="2"/>
+          <w:numId w:val="1"/>
+        </w:numPr>
+      </w:pPr>
+      <w:r>
+        <w:t xml:space="preserve">Register template with PHP </w:t>
+      </w:r>
+    </w:p>
+    <w:p>
+      <w:pPr>
+        <w:pStyle w:val="Paragraphedeliste"/>
+        <w:numPr>
+          <w:ilvl w:val="1"/>
+          <w:numId w:val="1"/>
+        </w:numPr>
+      </w:pPr>
+      <w:r>
+        <w:t>Templating with Twig (conseillé)</w:t>
+      </w:r>
+    </w:p>
+    <w:p>
+      <w:pPr>
+        <w:pStyle w:val="Paragraphedeliste"/>
+        <w:numPr>
+          <w:ilvl w:val="1"/>
+          <w:numId w:val="1"/>
+        </w:numPr>
+      </w:pPr>
+      <w:r>
+        <w:t>Templating with Php</w:t>
+      </w:r>
+    </w:p>
+    <w:p>
+      <w:pPr>
+        <w:pStyle w:val="Paragraphedeliste"/>
+        <w:numPr>
+          <w:ilvl w:val="0"/>
+          <w:numId w:val="1"/>
+        </w:numPr>
+      </w:pPr>
+      <w:r>
+        <w:t>Mailer</w:t>
+      </w:r>
       <w:bookmarkStart w:id="0" w:name="_GoBack"/>
       <w:bookmarkEnd w:id="0"/>
-    </w:p>
-    <w:p>
-      <w:pPr>
-        <w:pStyle w:val="Paragraphedeliste"/>
-        <w:ind w:left="1440"/>
-      </w:pPr>
-    </w:p>
-    <w:p>
-      <w:pPr>
-        <w:pStyle w:val="Paragraphedeliste"/>
-        <w:numPr>
-          <w:ilvl w:val="0"/>
-          <w:numId w:val="1"/>
-        </w:numPr>
-      </w:pPr>
-      <w:r>
-        <w:t>Controller</w:t>
-      </w:r>
-    </w:p>
-    <w:p>
-      <w:pPr>
-        <w:pStyle w:val="Paragraphedeliste"/>
-        <w:numPr>
-          <w:ilvl w:val="1"/>
-          <w:numId w:val="1"/>
-        </w:numPr>
-      </w:pPr>
-      <w:r>
-        <w:t xml:space="preserve">Définition </w:t>
-      </w:r>
-    </w:p>
-    <w:p>
-      <w:pPr>
-        <w:pStyle w:val="Paragraphedeliste"/>
-        <w:ind w:left="1440"/>
-      </w:pPr>
-      <w:r>
-        <w:t>Tous les</w:t>
-      </w:r>
-      <w:r>
-        <w:t xml:space="preserve"> controller</w:t>
-      </w:r>
-      <w:r>
-        <w:t xml:space="preserve"> ont le container. Vous ne pouvez pas instancier vous même un controller, c’est le container de service qui s’en charge. </w:t>
-      </w:r>
-    </w:p>
-    <w:p>
-      <w:pPr>
-        <w:pStyle w:val="Paragraphedeliste"/>
-        <w:numPr>
-          <w:ilvl w:val="1"/>
-          <w:numId w:val="1"/>
-        </w:numPr>
-      </w:pPr>
-      <w:r>
-        <w:lastRenderedPageBreak/>
-        <w:t xml:space="preserve">Create </w:t>
-      </w:r>
-      <w:r>
-        <w:t>your own controller who extend Base Controller</w:t>
-      </w:r>
-    </w:p>
-    <w:p>
-      <w:pPr>
-        <w:pStyle w:val="Paragraphedeliste"/>
-        <w:numPr>
-          <w:ilvl w:val="0"/>
-          <w:numId w:val="1"/>
-        </w:numPr>
-      </w:pPr>
-      <w:r>
-        <w:t>Shortcode</w:t>
-      </w:r>
-      <w:r>
-        <w:t>Controller</w:t>
-      </w:r>
-    </w:p>
-    <w:p>
-      <w:pPr>
-        <w:pStyle w:val="Paragraphedeliste"/>
-        <w:numPr>
-          <w:ilvl w:val="1"/>
-          <w:numId w:val="1"/>
-        </w:numPr>
-      </w:pPr>
-      <w:r>
-        <w:t xml:space="preserve">Definition : a shortcode is a service (a </w:t>
-      </w:r>
-      <w:r>
-        <w:t xml:space="preserve">ShortcodeController </w:t>
-      </w:r>
-      <w:r>
-        <w:t>class) with wp.shortcode tag and is load automatically by container</w:t>
-      </w:r>
-      <w:r>
-        <w:t xml:space="preserve">. </w:t>
-      </w:r>
-    </w:p>
-    <w:p>
-      <w:pPr>
-        <w:pStyle w:val="Paragraphedeliste"/>
-        <w:numPr>
-          <w:ilvl w:val="1"/>
-          <w:numId w:val="1"/>
-        </w:numPr>
-      </w:pPr>
-      <w:r>
-        <w:t>Create your shortcode class</w:t>
-      </w:r>
-    </w:p>
-    <w:p>
-      <w:pPr>
-        <w:pStyle w:val="Paragraphedeliste"/>
-        <w:numPr>
-          <w:ilvl w:val="2"/>
-          <w:numId w:val="1"/>
-        </w:numPr>
-      </w:pPr>
-      <w:r>
-        <w:t>Create your ShortcodeClass who extend BaseShortcodeController</w:t>
-      </w:r>
-      <w:r>
-        <w:t xml:space="preserve"> and create shortcodeAction function.</w:t>
-      </w:r>
-    </w:p>
-    <w:p>
-      <w:pPr>
-        <w:pStyle w:val="Paragraphedeliste"/>
-        <w:numPr>
-          <w:ilvl w:val="2"/>
-          <w:numId w:val="1"/>
-        </w:numPr>
-      </w:pPr>
-      <w:r>
-        <w:t>Define your shortcodeController as a service</w:t>
-      </w:r>
-      <w:r>
-        <w:t xml:space="preserve">. Le shortcode est automatiquement instancié (sauf si il est marqué comme synthetic) dès que vous chargez votre fichier de configuration. </w:t>
-      </w:r>
-      <w:r>
-        <w:t>Le nom du shortcode correspond au nom du service.</w:t>
-      </w:r>
-    </w:p>
-    <w:p>
-      <w:pPr>
-        <w:pStyle w:val="Paragraphedeliste"/>
-        <w:numPr>
-          <w:ilvl w:val="2"/>
-          <w:numId w:val="1"/>
-        </w:numPr>
-      </w:pPr>
-      <w:r>
-        <w:t>Warni</w:t>
-      </w:r>
-      <w:r>
-        <w:t>n</w:t>
-      </w:r>
-      <w:r>
-        <w:t>g :</w:t>
-      </w:r>
-      <w:r>
-        <w:t xml:space="preserve"> </w:t>
-      </w:r>
-      <w:r>
-        <w:t>you must load config file. See 4.C</w:t>
-      </w:r>
-    </w:p>
-    <w:p>
-      <w:pPr>
-        <w:pStyle w:val="Paragraphedeliste"/>
-        <w:numPr>
-          <w:ilvl w:val="0"/>
-          <w:numId w:val="1"/>
-        </w:numPr>
-      </w:pPr>
-      <w:r>
-        <w:t>Translation</w:t>
-      </w:r>
-      <w:r>
-        <w:t xml:space="preserve">. See </w:t>
-      </w:r>
-      <w:r>
-        <w:t>http://symfony.com/doc/current/components/translation.html</w:t>
-      </w:r>
-    </w:p>
-    <w:p>
-      <w:pPr>
-        <w:pStyle w:val="Paragraphedeliste"/>
-        <w:numPr>
-          <w:ilvl w:val="1"/>
-          <w:numId w:val="1"/>
-        </w:numPr>
-      </w:pPr>
-      <w:r>
-        <w:t>Définition</w:t>
-      </w:r>
-      <w:r>
-        <w:t> : translation avaible i yaml, xliff and php</w:t>
-      </w:r>
-    </w:p>
-    <w:p>
-      <w:pPr>
-        <w:pStyle w:val="Paragraphedeliste"/>
-        <w:numPr>
-          <w:ilvl w:val="1"/>
-          <w:numId w:val="1"/>
-        </w:numPr>
-      </w:pPr>
-      <w:r>
-        <w:t>The translator</w:t>
-      </w:r>
-    </w:p>
-    <w:p>
-      <w:pPr>
-        <w:pStyle w:val="Paragraphedeliste"/>
-        <w:numPr>
-          <w:ilvl w:val="0"/>
-          <w:numId w:val="1"/>
-        </w:numPr>
-      </w:pPr>
-      <w:r>
-        <w:t xml:space="preserve">Validation </w:t>
-      </w:r>
-    </w:p>
-    <w:p>
-      <w:pPr>
-        <w:pStyle w:val="Paragraphedeliste"/>
-        <w:numPr>
-          <w:ilvl w:val="1"/>
-          <w:numId w:val="1"/>
-        </w:numPr>
-      </w:pPr>
-      <w:r>
-        <w:t>Definition. Avaibles validation loader is Yaml and Xml</w:t>
-      </w:r>
-    </w:p>
-    <w:p>
-      <w:pPr>
-        <w:pStyle w:val="Paragraphedeliste"/>
-        <w:numPr>
-          <w:ilvl w:val="1"/>
-          <w:numId w:val="1"/>
-        </w:numPr>
-      </w:pPr>
-      <w:r>
-        <w:t>Get validator</w:t>
-      </w:r>
-      <w:r>
-        <w:t xml:space="preserve"> (for use xml and yaml config file) or defaultValidator (annotation or metadata)</w:t>
-      </w:r>
-      <w:r>
-        <w:t xml:space="preserve"> with VaidatorFactory</w:t>
-      </w:r>
-    </w:p>
-    <w:p>
-      <w:pPr>
-        <w:pStyle w:val="Paragraphedeliste"/>
-        <w:numPr>
-          <w:ilvl w:val="1"/>
-          <w:numId w:val="1"/>
-        </w:numPr>
-      </w:pPr>
-      <w:r>
-        <w:t xml:space="preserve">The validator </w:t>
-      </w:r>
-      <w:r>
-        <w:t>http://symfony.com/doc/current/validation.html</w:t>
-      </w:r>
-    </w:p>
-    <w:p>
-      <w:pPr>
-        <w:pStyle w:val="Paragraphedeliste"/>
-        <w:numPr>
-          <w:ilvl w:val="2"/>
-          <w:numId w:val="1"/>
-        </w:numPr>
-      </w:pPr>
-      <w:r>
-        <w:t xml:space="preserve">Validation </w:t>
-      </w:r>
-      <w:r>
-        <w:t xml:space="preserve">object </w:t>
-      </w:r>
-      <w:r>
-        <w:t>Annotation</w:t>
-      </w:r>
-      <w:r>
-        <w:t xml:space="preserve"> </w:t>
-      </w:r>
-    </w:p>
-    <w:p>
-      <w:pPr>
-        <w:pStyle w:val="Paragraphedeliste"/>
-        <w:numPr>
-          <w:ilvl w:val="2"/>
-          <w:numId w:val="1"/>
-        </w:numPr>
-      </w:pPr>
-      <w:r>
-        <w:t>Validation by Yaml</w:t>
-      </w:r>
-    </w:p>
-    <w:p>
-      <w:pPr>
-        <w:pStyle w:val="Paragraphedeliste"/>
-        <w:numPr>
-          <w:ilvl w:val="2"/>
-          <w:numId w:val="1"/>
-        </w:numPr>
-      </w:pPr>
-      <w:r>
-        <w:t>Validation by Xml</w:t>
-      </w:r>
-    </w:p>
-    <w:p>
-      <w:pPr>
-        <w:pStyle w:val="Paragraphedeliste"/>
-        <w:numPr>
-          <w:ilvl w:val="2"/>
-          <w:numId w:val="1"/>
-        </w:numPr>
-      </w:pPr>
-      <w:r>
-        <w:t xml:space="preserve">Validation by </w:t>
-      </w:r>
-      <w:r>
-        <w:t>Php</w:t>
-      </w:r>
-      <w:r>
-        <w:t xml:space="preserve"> (MetaData)</w:t>
-      </w:r>
-      <w:r>
-        <w:t>.</w:t>
-      </w:r>
-      <w:r>
-        <w:t xml:space="preserve"> </w:t>
-      </w:r>
-      <w:r>
-        <w:t>You must creat</w:t>
-      </w:r>
-      <w:r>
-        <w:t>e a static method ‘</w:t>
-      </w:r>
-      <w:r>
-        <w:t>loadValidatorMetadata</w:t>
-      </w:r>
-      <w:r>
-        <w:t xml:space="preserve">’ </w:t>
-      </w:r>
-      <w:r>
-        <w:t xml:space="preserve"> to validate your object.</w:t>
-      </w:r>
-    </w:p>
-    <w:p>
-      <w:pPr>
-        <w:pStyle w:val="Paragraphedeliste"/>
-        <w:numPr>
-          <w:ilvl w:val="1"/>
-          <w:numId w:val="1"/>
-        </w:numPr>
-      </w:pPr>
-      <w:r>
-        <w:t xml:space="preserve">Define your validator as service </w:t>
-      </w:r>
-    </w:p>
-    <w:p>
-      <w:pPr>
-        <w:pStyle w:val="Paragraphedeliste"/>
-        <w:numPr>
-          <w:ilvl w:val="0"/>
-          <w:numId w:val="1"/>
-        </w:numPr>
-      </w:pPr>
-      <w:r>
-        <w:t xml:space="preserve">Form </w:t>
-      </w:r>
-    </w:p>
-    <w:p>
-      <w:pPr>
-        <w:pStyle w:val="Paragraphedeliste"/>
-        <w:numPr>
-          <w:ilvl w:val="1"/>
-          <w:numId w:val="1"/>
-        </w:numPr>
-      </w:pPr>
-      <w:r>
-        <w:t xml:space="preserve">Definition </w:t>
-      </w:r>
-    </w:p>
-    <w:p>
-      <w:pPr>
-        <w:pStyle w:val="Paragraphedeliste"/>
-        <w:numPr>
-          <w:ilvl w:val="1"/>
-          <w:numId w:val="1"/>
-        </w:numPr>
-      </w:pPr>
-      <w:r>
-        <w:t>Create formBuilder with FormFactory</w:t>
-      </w:r>
-      <w:r>
-        <w:t> : with defaultValidator (annotation or metadata) or your validator (default validator + Yaml or xml)</w:t>
-      </w:r>
-      <w:r>
-        <w:t>. In parameters must containt validator who validate your form. This validator can be a validator service.</w:t>
-      </w:r>
-    </w:p>
-    <w:p>
-      <w:pPr>
-        <w:pStyle w:val="Paragraphedeliste"/>
-        <w:numPr>
-          <w:ilvl w:val="1"/>
-          <w:numId w:val="1"/>
-        </w:numPr>
-      </w:pPr>
-      <w:r>
-        <w:t>Define your formfactory as service</w:t>
-      </w:r>
-    </w:p>
-    <w:p>
-      <w:pPr>
-        <w:pStyle w:val="Paragraphedeliste"/>
-        <w:numPr>
-          <w:ilvl w:val="0"/>
-          <w:numId w:val="1"/>
-        </w:numPr>
-      </w:pPr>
-      <w:r>
-        <w:t>Templating</w:t>
-      </w:r>
-    </w:p>
-    <w:p>
-      <w:pPr>
-        <w:pStyle w:val="Paragraphedeliste"/>
-        <w:numPr>
-          <w:ilvl w:val="1"/>
-          <w:numId w:val="1"/>
-        </w:numPr>
-      </w:pPr>
-      <w:r>
-        <w:t>Definition : there are two templating implementation : TwigEngine and PhpEngine</w:t>
-      </w:r>
-    </w:p>
-    <w:p>
-      <w:pPr>
-        <w:pStyle w:val="Paragraphedeliste"/>
-        <w:numPr>
-          <w:ilvl w:val="1"/>
-          <w:numId w:val="1"/>
-        </w:numPr>
-      </w:pPr>
-      <w:r>
-        <w:t xml:space="preserve">How get templating and register your templating </w:t>
-      </w:r>
-    </w:p>
-    <w:p>
-      <w:pPr>
-        <w:pStyle w:val="Paragraphedeliste"/>
-        <w:numPr>
-          <w:ilvl w:val="2"/>
-          <w:numId w:val="1"/>
-        </w:numPr>
-      </w:pPr>
-      <w:r>
-        <w:t xml:space="preserve">Register template with twig </w:t>
-      </w:r>
-    </w:p>
-    <w:p>
-      <w:pPr>
-        <w:pStyle w:val="Paragraphedeliste"/>
-        <w:numPr>
-          <w:ilvl w:val="2"/>
-          <w:numId w:val="1"/>
-        </w:numPr>
-      </w:pPr>
-      <w:r>
-        <w:t xml:space="preserve">Register template with PHP </w:t>
-      </w:r>
-    </w:p>
-    <w:p>
-      <w:pPr>
-        <w:pStyle w:val="Paragraphedeliste"/>
-        <w:numPr>
-          <w:ilvl w:val="1"/>
-          <w:numId w:val="1"/>
-        </w:numPr>
-      </w:pPr>
-      <w:r>
-        <w:t>Templating with Twig (conseillé)</w:t>
-      </w:r>
-    </w:p>
-    <w:p>
-      <w:pPr>
-        <w:pStyle w:val="Paragraphedeliste"/>
-        <w:numPr>
-          <w:ilvl w:val="1"/>
-          <w:numId w:val="1"/>
-        </w:numPr>
-      </w:pPr>
-      <w:r>
-        <w:t>Templating with Php</w:t>
-      </w:r>
     </w:p>
     <w:p>
       <w:pPr>

</xml_diff>

<commit_message>
- gestion Entity Manager and Repository and Entity
</commit_message>
<xml_diff>
--- a/Docs/Documentation En ligne.docx
+++ b/Docs/Documentation En ligne.docx
@@ -882,6 +882,18 @@
       </w:pPr>
       <w:r>
         <w:t>Mailer</w:t>
+      </w:r>
+    </w:p>
+    <w:p>
+      <w:pPr>
+        <w:pStyle w:val="Paragraphedeliste"/>
+        <w:numPr>
+          <w:ilvl w:val="0"/>
+          <w:numId w:val="1"/>
+        </w:numPr>
+      </w:pPr>
+      <w:r>
+        <w:t>RepositoryManager</w:t>
       </w:r>
       <w:bookmarkStart w:id="0" w:name="_GoBack"/>
       <w:bookmarkEnd w:id="0"/>

</xml_diff>

<commit_message>
- Wordpress widget ok
</commit_message>
<xml_diff>
--- a/Docs/Documentation En ligne.docx
+++ b/Docs/Documentation En ligne.docx
@@ -590,160 +590,7 @@
         </w:numPr>
       </w:pPr>
       <w:r>
-        <w:t xml:space="preserve">Validation </w:t>
-      </w:r>
-    </w:p>
-    <w:p>
-      <w:pPr>
-        <w:pStyle w:val="Paragraphedeliste"/>
-        <w:numPr>
-          <w:ilvl w:val="1"/>
-          <w:numId w:val="1"/>
-        </w:numPr>
-      </w:pPr>
-      <w:r>
-        <w:t>Definition. Avaibles validation loader is Yaml and Xml</w:t>
-      </w:r>
-    </w:p>
-    <w:p>
-      <w:pPr>
-        <w:pStyle w:val="Paragraphedeliste"/>
-        <w:numPr>
-          <w:ilvl w:val="1"/>
-          <w:numId w:val="1"/>
-        </w:numPr>
-      </w:pPr>
-      <w:r>
-        <w:t>Get validator</w:t>
-      </w:r>
-      <w:r>
-        <w:t xml:space="preserve"> (for use xml and yaml config file) or defaultValidator (annotation or metadata)</w:t>
-      </w:r>
-      <w:r>
-        <w:t xml:space="preserve"> with VaidatorFactory</w:t>
-      </w:r>
-    </w:p>
-    <w:p>
-      <w:pPr>
-        <w:pStyle w:val="Paragraphedeliste"/>
-        <w:numPr>
-          <w:ilvl w:val="1"/>
-          <w:numId w:val="1"/>
-        </w:numPr>
-      </w:pPr>
-      <w:r>
-        <w:t xml:space="preserve">The validator </w:t>
-      </w:r>
-      <w:r>
-        <w:t>http://symfony.com/doc/current/validation.html</w:t>
-      </w:r>
-    </w:p>
-    <w:p>
-      <w:pPr>
-        <w:pStyle w:val="Paragraphedeliste"/>
-        <w:numPr>
-          <w:ilvl w:val="2"/>
-          <w:numId w:val="1"/>
-        </w:numPr>
-      </w:pPr>
-      <w:r>
-        <w:t xml:space="preserve">Validation </w:t>
-      </w:r>
-      <w:r>
-        <w:t xml:space="preserve">object </w:t>
-      </w:r>
-      <w:r>
-        <w:t>Annotation</w:t>
-      </w:r>
-      <w:r>
-        <w:t xml:space="preserve"> </w:t>
-      </w:r>
-    </w:p>
-    <w:p>
-      <w:pPr>
-        <w:pStyle w:val="Paragraphedeliste"/>
-        <w:numPr>
-          <w:ilvl w:val="2"/>
-          <w:numId w:val="1"/>
-        </w:numPr>
-      </w:pPr>
-      <w:r>
-        <w:t>Validation by Yaml</w:t>
-      </w:r>
-    </w:p>
-    <w:p>
-      <w:pPr>
-        <w:pStyle w:val="Paragraphedeliste"/>
-        <w:numPr>
-          <w:ilvl w:val="2"/>
-          <w:numId w:val="1"/>
-        </w:numPr>
-      </w:pPr>
-      <w:r>
-        <w:t>Validation by Xml</w:t>
-      </w:r>
-    </w:p>
-    <w:p>
-      <w:pPr>
-        <w:pStyle w:val="Paragraphedeliste"/>
-        <w:numPr>
-          <w:ilvl w:val="2"/>
-          <w:numId w:val="1"/>
-        </w:numPr>
-      </w:pPr>
-      <w:r>
-        <w:t xml:space="preserve">Validation by </w:t>
-      </w:r>
-      <w:r>
-        <w:t>Php</w:t>
-      </w:r>
-      <w:r>
-        <w:t xml:space="preserve"> (MetaData)</w:t>
-      </w:r>
-      <w:r>
-        <w:t>.</w:t>
-      </w:r>
-      <w:r>
-        <w:t xml:space="preserve"> </w:t>
-      </w:r>
-      <w:r>
-        <w:t>You must creat</w:t>
-      </w:r>
-      <w:r>
-        <w:t>e a static method ‘</w:t>
-      </w:r>
-      <w:r>
-        <w:t>loadValidatorMetadata</w:t>
-      </w:r>
-      <w:r>
-        <w:t xml:space="preserve">’ </w:t>
-      </w:r>
-      <w:r>
-        <w:t xml:space="preserve"> to validate your object.</w:t>
-      </w:r>
-    </w:p>
-    <w:p>
-      <w:pPr>
-        <w:pStyle w:val="Paragraphedeliste"/>
-        <w:numPr>
-          <w:ilvl w:val="1"/>
-          <w:numId w:val="1"/>
-        </w:numPr>
-      </w:pPr>
-      <w:r>
-        <w:t xml:space="preserve">Define your validator as service </w:t>
-      </w:r>
-    </w:p>
-    <w:p>
-      <w:pPr>
-        <w:pStyle w:val="Paragraphedeliste"/>
-        <w:numPr>
-          <w:ilvl w:val="0"/>
-          <w:numId w:val="1"/>
-        </w:numPr>
-      </w:pPr>
-      <w:r>
-        <w:t xml:space="preserve">Form </w:t>
+        <w:t>Widget</w:t>
       </w:r>
     </w:p>
     <w:p>
@@ -767,136 +614,342 @@
         </w:numPr>
       </w:pPr>
       <w:r>
-        <w:t>Create formBuilder with FormFactory</w:t>
-      </w:r>
-      <w:r>
-        <w:t> : with defaultValidator (annotation or metadata) or your validator (default validator + Yaml or xml)</w:t>
-      </w:r>
-      <w:r>
-        <w:t>. In parameters must containt validator who validate your form. This validator can be a validator service.</w:t>
-      </w:r>
-    </w:p>
-    <w:p>
-      <w:pPr>
-        <w:pStyle w:val="Paragraphedeliste"/>
-        <w:numPr>
-          <w:ilvl w:val="1"/>
-          <w:numId w:val="1"/>
-        </w:numPr>
-      </w:pPr>
-      <w:r>
-        <w:t>Define your formfactory as service</w:t>
-      </w:r>
-    </w:p>
-    <w:p>
-      <w:pPr>
-        <w:pStyle w:val="Paragraphedeliste"/>
-        <w:numPr>
-          <w:ilvl w:val="0"/>
-          <w:numId w:val="1"/>
-        </w:numPr>
-      </w:pPr>
-      <w:r>
-        <w:t>Templating</w:t>
-      </w:r>
-    </w:p>
-    <w:p>
-      <w:pPr>
-        <w:pStyle w:val="Paragraphedeliste"/>
-        <w:numPr>
-          <w:ilvl w:val="1"/>
-          <w:numId w:val="1"/>
-        </w:numPr>
-      </w:pPr>
-      <w:r>
-        <w:t>Definition : there are two templating implementation : TwigEngine and PhpEngine</w:t>
-      </w:r>
-    </w:p>
-    <w:p>
-      <w:pPr>
-        <w:pStyle w:val="Paragraphedeliste"/>
-        <w:numPr>
-          <w:ilvl w:val="1"/>
-          <w:numId w:val="1"/>
-        </w:numPr>
-      </w:pPr>
-      <w:r>
-        <w:t xml:space="preserve">How get templating and register your templating </w:t>
-      </w:r>
-    </w:p>
-    <w:p>
-      <w:pPr>
-        <w:pStyle w:val="Paragraphedeliste"/>
-        <w:numPr>
-          <w:ilvl w:val="2"/>
-          <w:numId w:val="1"/>
-        </w:numPr>
-      </w:pPr>
-      <w:r>
-        <w:t xml:space="preserve">Register template with twig </w:t>
-      </w:r>
-    </w:p>
-    <w:p>
-      <w:pPr>
-        <w:pStyle w:val="Paragraphedeliste"/>
-        <w:numPr>
-          <w:ilvl w:val="2"/>
-          <w:numId w:val="1"/>
-        </w:numPr>
-      </w:pPr>
-      <w:r>
-        <w:t xml:space="preserve">Register template with PHP </w:t>
-      </w:r>
-    </w:p>
-    <w:p>
-      <w:pPr>
-        <w:pStyle w:val="Paragraphedeliste"/>
-        <w:numPr>
-          <w:ilvl w:val="1"/>
-          <w:numId w:val="1"/>
-        </w:numPr>
-      </w:pPr>
-      <w:r>
-        <w:t>Templating with Twig (conseillé)</w:t>
-      </w:r>
-    </w:p>
-    <w:p>
-      <w:pPr>
-        <w:pStyle w:val="Paragraphedeliste"/>
-        <w:numPr>
-          <w:ilvl w:val="1"/>
-          <w:numId w:val="1"/>
-        </w:numPr>
-      </w:pPr>
-      <w:r>
-        <w:t>Templating with Php</w:t>
-      </w:r>
-    </w:p>
-    <w:p>
-      <w:pPr>
-        <w:pStyle w:val="Paragraphedeliste"/>
-        <w:numPr>
-          <w:ilvl w:val="0"/>
-          <w:numId w:val="1"/>
-        </w:numPr>
-      </w:pPr>
-      <w:r>
-        <w:t>Mailer</w:t>
-      </w:r>
-    </w:p>
-    <w:p>
-      <w:pPr>
-        <w:pStyle w:val="Paragraphedeliste"/>
-        <w:numPr>
-          <w:ilvl w:val="0"/>
-          <w:numId w:val="1"/>
-        </w:numPr>
-      </w:pPr>
-      <w:r>
-        <w:t>RepositoryManager</w:t>
+        <w:t>Create your widget class who extend \WP_Widget</w:t>
+      </w:r>
+    </w:p>
+    <w:p>
+      <w:pPr>
+        <w:pStyle w:val="Paragraphedeliste"/>
+        <w:numPr>
+          <w:ilvl w:val="1"/>
+          <w:numId w:val="1"/>
+        </w:numPr>
+      </w:pPr>
+      <w:r>
+        <w:t>Define your widget as service, taged wp.widget and with arguments in order</w:t>
       </w:r>
       <w:bookmarkStart w:id="0" w:name="_GoBack"/>
       <w:bookmarkEnd w:id="0"/>
+    </w:p>
+    <w:p>
+      <w:pPr>
+        <w:pStyle w:val="Paragraphedeliste"/>
+        <w:numPr>
+          <w:ilvl w:val="0"/>
+          <w:numId w:val="1"/>
+        </w:numPr>
+      </w:pPr>
+      <w:r>
+        <w:t xml:space="preserve">Validation </w:t>
+      </w:r>
+    </w:p>
+    <w:p>
+      <w:pPr>
+        <w:pStyle w:val="Paragraphedeliste"/>
+        <w:numPr>
+          <w:ilvl w:val="1"/>
+          <w:numId w:val="1"/>
+        </w:numPr>
+      </w:pPr>
+      <w:r>
+        <w:t>Definition. Avaibles validation loader is Yaml and Xml</w:t>
+      </w:r>
+    </w:p>
+    <w:p>
+      <w:pPr>
+        <w:pStyle w:val="Paragraphedeliste"/>
+        <w:numPr>
+          <w:ilvl w:val="1"/>
+          <w:numId w:val="1"/>
+        </w:numPr>
+      </w:pPr>
+      <w:r>
+        <w:t>Get validator</w:t>
+      </w:r>
+      <w:r>
+        <w:t xml:space="preserve"> (for use xml and yaml config file) or defaultValidator (annotation or metadata)</w:t>
+      </w:r>
+      <w:r>
+        <w:t xml:space="preserve"> with VaidatorFactory</w:t>
+      </w:r>
+    </w:p>
+    <w:p>
+      <w:pPr>
+        <w:pStyle w:val="Paragraphedeliste"/>
+        <w:numPr>
+          <w:ilvl w:val="1"/>
+          <w:numId w:val="1"/>
+        </w:numPr>
+      </w:pPr>
+      <w:r>
+        <w:t xml:space="preserve">The validator </w:t>
+      </w:r>
+      <w:r>
+        <w:t>http://symfony.com/doc/current/validation.html</w:t>
+      </w:r>
+    </w:p>
+    <w:p>
+      <w:pPr>
+        <w:pStyle w:val="Paragraphedeliste"/>
+        <w:numPr>
+          <w:ilvl w:val="2"/>
+          <w:numId w:val="1"/>
+        </w:numPr>
+      </w:pPr>
+      <w:r>
+        <w:t xml:space="preserve">Validation </w:t>
+      </w:r>
+      <w:r>
+        <w:t xml:space="preserve">object </w:t>
+      </w:r>
+      <w:r>
+        <w:t>Annotation</w:t>
+      </w:r>
+      <w:r>
+        <w:t xml:space="preserve"> </w:t>
+      </w:r>
+    </w:p>
+    <w:p>
+      <w:pPr>
+        <w:pStyle w:val="Paragraphedeliste"/>
+        <w:numPr>
+          <w:ilvl w:val="2"/>
+          <w:numId w:val="1"/>
+        </w:numPr>
+      </w:pPr>
+      <w:r>
+        <w:t>Validation by Yaml</w:t>
+      </w:r>
+    </w:p>
+    <w:p>
+      <w:pPr>
+        <w:pStyle w:val="Paragraphedeliste"/>
+        <w:numPr>
+          <w:ilvl w:val="2"/>
+          <w:numId w:val="1"/>
+        </w:numPr>
+      </w:pPr>
+      <w:r>
+        <w:t>Validation by Xml</w:t>
+      </w:r>
+    </w:p>
+    <w:p>
+      <w:pPr>
+        <w:pStyle w:val="Paragraphedeliste"/>
+        <w:numPr>
+          <w:ilvl w:val="2"/>
+          <w:numId w:val="1"/>
+        </w:numPr>
+      </w:pPr>
+      <w:r>
+        <w:t xml:space="preserve">Validation by </w:t>
+      </w:r>
+      <w:r>
+        <w:t>Php</w:t>
+      </w:r>
+      <w:r>
+        <w:t xml:space="preserve"> (MetaData)</w:t>
+      </w:r>
+      <w:r>
+        <w:t>.</w:t>
+      </w:r>
+      <w:r>
+        <w:t xml:space="preserve"> </w:t>
+      </w:r>
+      <w:r>
+        <w:t>You must creat</w:t>
+      </w:r>
+      <w:r>
+        <w:t>e a static method ‘</w:t>
+      </w:r>
+      <w:r>
+        <w:t>loadValidatorMetadata</w:t>
+      </w:r>
+      <w:r>
+        <w:t xml:space="preserve">’ </w:t>
+      </w:r>
+      <w:r>
+        <w:t xml:space="preserve"> to validate your object.</w:t>
+      </w:r>
+    </w:p>
+    <w:p>
+      <w:pPr>
+        <w:pStyle w:val="Paragraphedeliste"/>
+        <w:numPr>
+          <w:ilvl w:val="1"/>
+          <w:numId w:val="1"/>
+        </w:numPr>
+      </w:pPr>
+      <w:r>
+        <w:t xml:space="preserve">Define your validator as service </w:t>
+      </w:r>
+    </w:p>
+    <w:p>
+      <w:pPr>
+        <w:pStyle w:val="Paragraphedeliste"/>
+        <w:numPr>
+          <w:ilvl w:val="0"/>
+          <w:numId w:val="1"/>
+        </w:numPr>
+      </w:pPr>
+      <w:r>
+        <w:t xml:space="preserve">Form </w:t>
+      </w:r>
+    </w:p>
+    <w:p>
+      <w:pPr>
+        <w:pStyle w:val="Paragraphedeliste"/>
+        <w:numPr>
+          <w:ilvl w:val="1"/>
+          <w:numId w:val="1"/>
+        </w:numPr>
+      </w:pPr>
+      <w:r>
+        <w:t xml:space="preserve">Definition </w:t>
+      </w:r>
+    </w:p>
+    <w:p>
+      <w:pPr>
+        <w:pStyle w:val="Paragraphedeliste"/>
+        <w:numPr>
+          <w:ilvl w:val="1"/>
+          <w:numId w:val="1"/>
+        </w:numPr>
+      </w:pPr>
+      <w:r>
+        <w:t>Create formBuilder with FormFactory</w:t>
+      </w:r>
+      <w:r>
+        <w:t> : with defaultValidator (annotation or metadata) or your validator (default validator + Yaml or xml)</w:t>
+      </w:r>
+      <w:r>
+        <w:t>. In parameters must containt validator who validate your form. This validator can be a validator service.</w:t>
+      </w:r>
+    </w:p>
+    <w:p>
+      <w:pPr>
+        <w:pStyle w:val="Paragraphedeliste"/>
+        <w:numPr>
+          <w:ilvl w:val="1"/>
+          <w:numId w:val="1"/>
+        </w:numPr>
+      </w:pPr>
+      <w:r>
+        <w:t>Define your formfactory as service</w:t>
+      </w:r>
+    </w:p>
+    <w:p>
+      <w:pPr>
+        <w:pStyle w:val="Paragraphedeliste"/>
+        <w:numPr>
+          <w:ilvl w:val="0"/>
+          <w:numId w:val="1"/>
+        </w:numPr>
+      </w:pPr>
+      <w:r>
+        <w:t>Templating</w:t>
+      </w:r>
+    </w:p>
+    <w:p>
+      <w:pPr>
+        <w:pStyle w:val="Paragraphedeliste"/>
+        <w:numPr>
+          <w:ilvl w:val="1"/>
+          <w:numId w:val="1"/>
+        </w:numPr>
+      </w:pPr>
+      <w:r>
+        <w:t>Definition : there are two templating implementation : TwigEngine and PhpEngine</w:t>
+      </w:r>
+    </w:p>
+    <w:p>
+      <w:pPr>
+        <w:pStyle w:val="Paragraphedeliste"/>
+        <w:numPr>
+          <w:ilvl w:val="1"/>
+          <w:numId w:val="1"/>
+        </w:numPr>
+      </w:pPr>
+      <w:r>
+        <w:t xml:space="preserve">How get templating and register your templating </w:t>
+      </w:r>
+    </w:p>
+    <w:p>
+      <w:pPr>
+        <w:pStyle w:val="Paragraphedeliste"/>
+        <w:numPr>
+          <w:ilvl w:val="2"/>
+          <w:numId w:val="1"/>
+        </w:numPr>
+      </w:pPr>
+      <w:r>
+        <w:t xml:space="preserve">Register template with twig </w:t>
+      </w:r>
+    </w:p>
+    <w:p>
+      <w:pPr>
+        <w:pStyle w:val="Paragraphedeliste"/>
+        <w:numPr>
+          <w:ilvl w:val="2"/>
+          <w:numId w:val="1"/>
+        </w:numPr>
+      </w:pPr>
+      <w:r>
+        <w:t xml:space="preserve">Register template with PHP </w:t>
+      </w:r>
+    </w:p>
+    <w:p>
+      <w:pPr>
+        <w:pStyle w:val="Paragraphedeliste"/>
+        <w:numPr>
+          <w:ilvl w:val="1"/>
+          <w:numId w:val="1"/>
+        </w:numPr>
+      </w:pPr>
+      <w:r>
+        <w:t>Templating with Twig (conseillé)</w:t>
+      </w:r>
+    </w:p>
+    <w:p>
+      <w:pPr>
+        <w:pStyle w:val="Paragraphedeliste"/>
+        <w:numPr>
+          <w:ilvl w:val="1"/>
+          <w:numId w:val="1"/>
+        </w:numPr>
+      </w:pPr>
+      <w:r>
+        <w:t>Templating with Php</w:t>
+      </w:r>
+    </w:p>
+    <w:p>
+      <w:pPr>
+        <w:pStyle w:val="Paragraphedeliste"/>
+        <w:numPr>
+          <w:ilvl w:val="0"/>
+          <w:numId w:val="1"/>
+        </w:numPr>
+      </w:pPr>
+      <w:r>
+        <w:t>Mailer</w:t>
+      </w:r>
+    </w:p>
+    <w:p>
+      <w:pPr>
+        <w:pStyle w:val="Paragraphedeliste"/>
+        <w:numPr>
+          <w:ilvl w:val="0"/>
+          <w:numId w:val="1"/>
+        </w:numPr>
+      </w:pPr>
+      <w:r>
+        <w:t>RepositoryManager</w:t>
+      </w:r>
+    </w:p>
+    <w:p>
+      <w:pPr>
+        <w:ind w:left="360"/>
+      </w:pPr>
     </w:p>
     <w:p>
       <w:pPr>

</xml_diff>